<commit_message>
add bai tap tim kiem nhi phan
</commit_message>
<xml_diff>
--- a/HomeWork/Sàng số nguyên tố (tiếp).docx
+++ b/HomeWork/Sàng số nguyên tố (tiếp).docx
@@ -7,11 +7,7 @@
         <w:pStyle w:val="Normal"/>
         <w:bidi w:val="0"/>
         <w:jc w:val="center"/>
-        <w:rPr>
-          <w:rFonts w:ascii="Liberation Sans" w:hAnsi="Liberation Sans"/>
-          <w:sz w:val="36"/>
-          <w:szCs w:val="36"/>
-        </w:rPr>
+        <w:rPr/>
       </w:pPr>
       <w:r>
         <w:rPr>
@@ -48,9 +44,8 @@
       </w:pPr>
       <w:r>
         <w:rPr>
-          <w:rFonts w:ascii="Liberation Sans" w:hAnsi="Liberation Sans"/>
-          <w:sz w:val="36"/>
-          <w:szCs w:val="36"/>
+          <w:b/>
+          <w:bCs/>
         </w:rPr>
       </w:r>
     </w:p>
@@ -59,14 +54,7 @@
         <w:pStyle w:val="Normal"/>
         <w:bidi w:val="0"/>
         <w:jc w:val="start"/>
-        <w:rPr>
-          <w:rFonts w:ascii="Liberation Sans" w:hAnsi="Liberation Sans"/>
-          <w:b/>
-          <w:b/>
-          <w:bCs/>
-          <w:sz w:val="24"/>
-          <w:szCs w:val="24"/>
-        </w:rPr>
+        <w:rPr/>
       </w:pPr>
       <w:r>
         <w:rPr>
@@ -110,11 +98,7 @@
         <w:pStyle w:val="TextBody"/>
         <w:bidi w:val="0"/>
         <w:jc w:val="center"/>
-        <w:rPr>
-          <w:rFonts w:ascii="Liberation Sans" w:hAnsi="Liberation Sans"/>
-          <w:sz w:val="24"/>
-          <w:szCs w:val="24"/>
-        </w:rPr>
+        <w:rPr/>
       </w:pPr>
       <w:r>
         <w:rPr>
@@ -152,29 +136,22 @@
         <w:jc w:val="center"/>
         <w:rPr>
           <w:rFonts w:ascii="Liberation Sans" w:hAnsi="Liberation Sans"/>
-          <w:sz w:val="24"/>
-          <w:szCs w:val="24"/>
-        </w:rPr>
-      </w:pPr>
-      <w:r>
-        <w:rPr>
-          <w:rFonts w:ascii="Liberation Sans" w:hAnsi="Liberation Sans"/>
-          <w:b/>
-          <w:bCs/>
-          <w:sz w:val="24"/>
-          <w:szCs w:val="24"/>
-        </w:rPr>
-        <w:t xml:space="preserve">time limit per test: </w:t>
-      </w:r>
-      <w:r>
-        <w:rPr>
-          <w:rFonts w:ascii="Liberation Sans" w:hAnsi="Liberation Sans"/>
-          <w:b/>
-          <w:bCs/>
-          <w:sz w:val="24"/>
-          <w:szCs w:val="24"/>
-        </w:rPr>
-        <w:t xml:space="preserve">2 seconds </w:t>
+          <w:b/>
+          <w:b/>
+          <w:bCs/>
+          <w:sz w:val="24"/>
+          <w:szCs w:val="24"/>
+        </w:rPr>
+      </w:pPr>
+      <w:r>
+        <w:rPr>
+          <w:rFonts w:ascii="Liberation Sans" w:hAnsi="Liberation Sans"/>
+          <w:b/>
+          <w:bCs/>
+          <w:sz w:val="24"/>
+          <w:szCs w:val="24"/>
+        </w:rPr>
+        <w:t xml:space="preserve">time limit per test: 2 seconds </w:t>
       </w:r>
     </w:p>
     <w:p>
@@ -182,11 +159,7 @@
         <w:pStyle w:val="TextBody"/>
         <w:bidi w:val="0"/>
         <w:jc w:val="start"/>
-        <w:rPr>
-          <w:rFonts w:ascii="Liberation Sans" w:hAnsi="Liberation Sans"/>
-          <w:sz w:val="24"/>
-          <w:szCs w:val="24"/>
-        </w:rPr>
+        <w:rPr/>
       </w:pPr>
       <w:r>
         <w:rPr>
@@ -329,11 +302,7 @@
         <w:pStyle w:val="TextBody"/>
         <w:bidi w:val="0"/>
         <w:jc w:val="start"/>
-        <w:rPr>
-          <w:rFonts w:ascii="Liberation Sans" w:hAnsi="Liberation Sans"/>
-          <w:sz w:val="24"/>
-          <w:szCs w:val="24"/>
-        </w:rPr>
+        <w:rPr/>
       </w:pPr>
       <w:r>
         <w:rPr>
@@ -377,11 +346,7 @@
         <w:pStyle w:val="TextBody"/>
         <w:bidi w:val="0"/>
         <w:jc w:val="start"/>
-        <w:rPr>
-          <w:rFonts w:ascii="Liberation Sans" w:hAnsi="Liberation Sans"/>
-          <w:sz w:val="24"/>
-          <w:szCs w:val="24"/>
-        </w:rPr>
+        <w:rPr/>
       </w:pPr>
       <w:r>
         <w:rPr>
@@ -411,11 +376,7 @@
         </w:numPr>
         <w:bidi w:val="0"/>
         <w:jc w:val="start"/>
-        <w:rPr>
-          <w:rFonts w:ascii="Liberation Sans" w:hAnsi="Liberation Sans"/>
-          <w:sz w:val="24"/>
-          <w:szCs w:val="24"/>
-        </w:rPr>
+        <w:rPr/>
       </w:pPr>
       <w:r>
         <w:rPr>
@@ -436,11 +397,7 @@
         <w:t>t</w:t>
       </w:r>
       <w:r>
-        <w:rPr>
-          <w:rFonts w:ascii="Liberation Sans" w:hAnsi="Liberation Sans"/>
-          <w:sz w:val="24"/>
-          <w:szCs w:val="24"/>
-        </w:rPr>
+        <w:rPr/>
       </w:r>
       <m:oMath xmlns:m="http://schemas.openxmlformats.org/officeDocument/2006/math">
         <m:d>
@@ -488,11 +445,7 @@
         </w:numPr>
         <w:bidi w:val="0"/>
         <w:jc w:val="start"/>
-        <w:rPr>
-          <w:rFonts w:ascii="Liberation Sans" w:hAnsi="Liberation Sans"/>
-          <w:sz w:val="24"/>
-          <w:szCs w:val="24"/>
-        </w:rPr>
+        <w:rPr/>
       </w:pPr>
       <w:r>
         <w:rPr>
@@ -557,11 +510,7 @@
         <w:t xml:space="preserve"> </w:t>
       </w:r>
       <w:r>
-        <w:rPr>
-          <w:rFonts w:ascii="Liberation Sans" w:hAnsi="Liberation Sans"/>
-          <w:sz w:val="24"/>
-          <w:szCs w:val="24"/>
-        </w:rPr>
+        <w:rPr/>
       </w:r>
       <m:oMath xmlns:m="http://schemas.openxmlformats.org/officeDocument/2006/math">
         <m:d>
@@ -612,11 +561,7 @@
         <w:pStyle w:val="TextBody"/>
         <w:bidi w:val="0"/>
         <w:jc w:val="start"/>
-        <w:rPr>
-          <w:rFonts w:ascii="Liberation Sans" w:hAnsi="Liberation Sans"/>
-          <w:sz w:val="24"/>
-          <w:szCs w:val="24"/>
-        </w:rPr>
+        <w:rPr/>
       </w:pPr>
       <w:r>
         <w:rPr>
@@ -642,11 +587,7 @@
         <w:pStyle w:val="TextBody"/>
         <w:bidi w:val="0"/>
         <w:jc w:val="start"/>
-        <w:rPr>
-          <w:rFonts w:ascii="Liberation Sans" w:hAnsi="Liberation Sans"/>
-          <w:sz w:val="24"/>
-          <w:szCs w:val="24"/>
-        </w:rPr>
+        <w:rPr/>
       </w:pPr>
       <w:r>
         <w:rPr>
@@ -757,6 +698,7 @@
           <w:b/>
           <w:b/>
           <w:bCs/>
+          <w:i w:val="false"/>
           <w:i w:val="false"/>
           <w:caps w:val="false"/>
           <w:smallCaps w:val="false"/>
@@ -792,7 +734,14 @@
         <w:jc w:val="start"/>
         <w:rPr>
           <w:rFonts w:ascii="Liberation Sans" w:hAnsi="Liberation Sans"/>
-          <w:color w:val="222222"/>
+          <w:b/>
+          <w:b/>
+          <w:i w:val="false"/>
+          <w:i w:val="false"/>
+          <w:caps w:val="false"/>
+          <w:smallCaps w:val="false"/>
+          <w:color w:val="222222"/>
+          <w:spacing w:val="0"/>
           <w:sz w:val="24"/>
           <w:szCs w:val="24"/>
           <w:bdr w:val="single" w:sz="2" w:space="1" w:color="888888"/>
@@ -826,6 +775,8 @@
         <w:rPr>
           <w:rFonts w:ascii="Liberation Sans" w:hAnsi="Liberation Sans"/>
           <w:b w:val="false"/>
+          <w:b w:val="false"/>
+          <w:i w:val="false"/>
           <w:i w:val="false"/>
           <w:caps w:val="false"/>
           <w:smallCaps w:val="false"/>
@@ -865,6 +816,8 @@
         <w:rPr>
           <w:rFonts w:ascii="Liberation Sans" w:hAnsi="Liberation Sans"/>
           <w:b w:val="false"/>
+          <w:b w:val="false"/>
+          <w:i w:val="false"/>
           <w:i w:val="false"/>
           <w:caps w:val="false"/>
           <w:smallCaps w:val="false"/>
@@ -902,6 +855,8 @@
         <w:rPr>
           <w:rFonts w:ascii="Liberation Sans" w:hAnsi="Liberation Sans"/>
           <w:b w:val="false"/>
+          <w:b w:val="false"/>
+          <w:i w:val="false"/>
           <w:i w:val="false"/>
           <w:caps w:val="false"/>
           <w:smallCaps w:val="false"/>
@@ -939,6 +894,8 @@
         <w:rPr>
           <w:rFonts w:ascii="Liberation Sans" w:hAnsi="Liberation Sans"/>
           <w:b w:val="false"/>
+          <w:b w:val="false"/>
+          <w:i w:val="false"/>
           <w:i w:val="false"/>
           <w:caps w:val="false"/>
           <w:smallCaps w:val="false"/>
@@ -976,6 +933,8 @@
         <w:rPr>
           <w:rFonts w:ascii="Liberation Sans" w:hAnsi="Liberation Sans"/>
           <w:b w:val="false"/>
+          <w:b w:val="false"/>
+          <w:i w:val="false"/>
           <w:i w:val="false"/>
           <w:caps w:val="false"/>
           <w:smallCaps w:val="false"/>
@@ -1012,7 +971,14 @@
         <w:jc w:val="start"/>
         <w:rPr>
           <w:rFonts w:ascii="Liberation Sans" w:hAnsi="Liberation Sans"/>
-          <w:color w:val="222222"/>
+          <w:b/>
+          <w:b/>
+          <w:i w:val="false"/>
+          <w:i w:val="false"/>
+          <w:caps w:val="false"/>
+          <w:smallCaps w:val="false"/>
+          <w:color w:val="222222"/>
+          <w:spacing w:val="0"/>
           <w:sz w:val="24"/>
           <w:szCs w:val="24"/>
           <w:bdr w:val="single" w:sz="2" w:space="1" w:color="888888"/>
@@ -1046,6 +1012,8 @@
         <w:rPr>
           <w:rFonts w:ascii="Liberation Sans" w:hAnsi="Liberation Sans"/>
           <w:b w:val="false"/>
+          <w:b w:val="false"/>
+          <w:i w:val="false"/>
           <w:i w:val="false"/>
           <w:caps w:val="false"/>
           <w:smallCaps w:val="false"/>
@@ -1085,6 +1053,8 @@
         <w:rPr>
           <w:rFonts w:ascii="Liberation Sans" w:hAnsi="Liberation Sans"/>
           <w:b w:val="false"/>
+          <w:b w:val="false"/>
+          <w:i w:val="false"/>
           <w:i w:val="false"/>
           <w:caps w:val="false"/>
           <w:smallCaps w:val="false"/>
@@ -1122,6 +1092,8 @@
         <w:rPr>
           <w:rFonts w:ascii="Liberation Sans" w:hAnsi="Liberation Sans"/>
           <w:b w:val="false"/>
+          <w:b w:val="false"/>
+          <w:i w:val="false"/>
           <w:i w:val="false"/>
           <w:caps w:val="false"/>
           <w:smallCaps w:val="false"/>
@@ -1158,9 +1130,17 @@
         <w:jc w:val="start"/>
         <w:rPr>
           <w:rFonts w:ascii="Liberation Sans" w:hAnsi="Liberation Sans"/>
+          <w:b w:val="false"/>
+          <w:b w:val="false"/>
+          <w:i w:val="false"/>
+          <w:i w:val="false"/>
+          <w:caps w:val="false"/>
+          <w:smallCaps w:val="false"/>
           <w:color w:val="880000"/>
-          <w:sz w:val="24"/>
-          <w:szCs w:val="24"/>
+          <w:spacing w:val="0"/>
+          <w:sz w:val="24"/>
+          <w:szCs w:val="24"/>
+          <w:bdr w:val="single" w:sz="2" w:space="1" w:color="888888"/>
         </w:rPr>
       </w:pPr>
       <w:r>
@@ -1210,11 +1190,7 @@
         <w:pStyle w:val="TextBody"/>
         <w:bidi w:val="0"/>
         <w:jc w:val="start"/>
-        <w:rPr>
-          <w:rFonts w:ascii="Liberation Sans" w:hAnsi="Liberation Sans"/>
-          <w:sz w:val="24"/>
-          <w:szCs w:val="24"/>
-        </w:rPr>
+        <w:rPr/>
       </w:pPr>
       <w:r>
         <w:rPr>
@@ -1305,16 +1281,12 @@
         <w:pStyle w:val="TextBody"/>
         <w:bidi w:val="0"/>
         <w:jc w:val="start"/>
-        <w:rPr>
-          <w:rFonts w:ascii="Liberation Sans" w:hAnsi="Liberation Sans"/>
-          <w:sz w:val="24"/>
-          <w:szCs w:val="24"/>
-        </w:rPr>
-      </w:pPr>
-      <w:bookmarkStart w:id="8" w:name="MathJax-Span-95"/>
-      <w:bookmarkStart w:id="9" w:name="MathJax-Span-96"/>
-      <w:bookmarkStart w:id="10" w:name="MathJax-Span-94"/>
-      <w:bookmarkStart w:id="11" w:name="MathJax-Element-26-Frame"/>
+        <w:rPr/>
+      </w:pPr>
+      <w:bookmarkStart w:id="8" w:name="MathJax-Span-96"/>
+      <w:bookmarkStart w:id="9" w:name="MathJax-Span-94"/>
+      <w:bookmarkStart w:id="10" w:name="MathJax-Element-26-Frame"/>
+      <w:bookmarkStart w:id="11" w:name="MathJax-Span-95"/>
       <w:bookmarkEnd w:id="8"/>
       <w:bookmarkEnd w:id="9"/>
       <w:bookmarkEnd w:id="10"/>
@@ -1398,17 +1370,7 @@
           <w:sz w:val="24"/>
           <w:szCs w:val="24"/>
         </w:rPr>
-        <w:t>hai</w:t>
-      </w:r>
-      <w:r>
-        <w:rPr>
-          <w:rFonts w:ascii="Liberation Sans" w:hAnsi="Liberation Sans"/>
-          <w:b/>
-          <w:bCs/>
-          <w:sz w:val="24"/>
-          <w:szCs w:val="24"/>
-        </w:rPr>
-        <w:t xml:space="preserve"> lần</w:t>
+        <w:t>hai lần</w:t>
       </w:r>
       <w:r>
         <w:rPr>
@@ -1580,17 +1542,7 @@
           <w:sz w:val="24"/>
           <w:szCs w:val="24"/>
         </w:rPr>
-        <w:t> trừ thêm lần nữa</w:t>
-      </w:r>
-      <w:r>
-        <w:rPr>
-          <w:rFonts w:ascii="Liberation Sans" w:hAnsi="Liberation Sans"/>
-          <w:i/>
-          <w:iCs/>
-          <w:sz w:val="24"/>
-          <w:szCs w:val="24"/>
-        </w:rPr>
-        <w:t>)</w:t>
+        <w:t> trừ thêm lần nữa)</w:t>
       </w:r>
     </w:p>
     <w:p>
@@ -1598,16 +1550,12 @@
         <w:pStyle w:val="TextBody"/>
         <w:bidi w:val="0"/>
         <w:jc w:val="start"/>
-        <w:rPr>
-          <w:rFonts w:ascii="Liberation Sans" w:hAnsi="Liberation Sans"/>
-          <w:sz w:val="24"/>
-          <w:szCs w:val="24"/>
-        </w:rPr>
-      </w:pPr>
-      <w:bookmarkStart w:id="26" w:name="MathJax-Span-116"/>
-      <w:bookmarkStart w:id="27" w:name="MathJax-Span-115"/>
-      <w:bookmarkStart w:id="28" w:name="MathJax-Element-30-Frame"/>
-      <w:bookmarkStart w:id="29" w:name="MathJax-Span-114"/>
+        <w:rPr/>
+      </w:pPr>
+      <w:bookmarkStart w:id="26" w:name="MathJax-Span-115"/>
+      <w:bookmarkStart w:id="27" w:name="MathJax-Element-30-Frame"/>
+      <w:bookmarkStart w:id="28" w:name="MathJax-Span-114"/>
+      <w:bookmarkStart w:id="29" w:name="MathJax-Span-116"/>
       <w:bookmarkEnd w:id="26"/>
       <w:bookmarkEnd w:id="27"/>
       <w:bookmarkEnd w:id="28"/>
@@ -1623,11 +1571,13 @@
           <w:u w:val="none"/>
           <w:effect w:val="none"/>
         </w:rPr>
-        <w:t xml:space="preserve">Trong trường hợp thứ </w:t>
-      </w:r>
-      <w:r>
-        <w:rPr>
-          <w:rFonts w:ascii="Liberation Sans" w:hAnsi="Liberation Sans"/>
+        <w:t xml:space="preserve">Trong trường hợp thứ 3, bạn nên chọn </w:t>
+      </w:r>
+      <w:r>
+        <w:rPr>
+          <w:rFonts w:ascii="Liberation Sans" w:hAnsi="Liberation Sans"/>
+          <w:b/>
+          <w:bCs/>
           <w:strike w:val="false"/>
           <w:dstrike w:val="false"/>
           <w:color w:val="000000"/>
@@ -1636,13 +1586,11 @@
           <w:u w:val="none"/>
           <w:effect w:val="none"/>
         </w:rPr>
-        <w:t xml:space="preserve">3, bạn nên chọn </w:t>
-      </w:r>
-      <w:r>
-        <w:rPr>
-          <w:rFonts w:ascii="Liberation Sans" w:hAnsi="Liberation Sans"/>
-          <w:b/>
-          <w:bCs/>
+        <w:t>p = 3</w:t>
+      </w:r>
+      <w:r>
+        <w:rPr>
+          <w:rFonts w:ascii="Liberation Sans" w:hAnsi="Liberation Sans"/>
           <w:strike w:val="false"/>
           <w:dstrike w:val="false"/>
           <w:color w:val="000000"/>
@@ -1651,11 +1599,13 @@
           <w:u w:val="none"/>
           <w:effect w:val="none"/>
         </w:rPr>
-        <w:t>p = 3</w:t>
-      </w:r>
-      <w:r>
-        <w:rPr>
-          <w:rFonts w:ascii="Liberation Sans" w:hAnsi="Liberation Sans"/>
+        <w:t xml:space="preserve"> và trừ nó đi </w:t>
+      </w:r>
+      <w:r>
+        <w:rPr>
+          <w:rFonts w:ascii="Liberation Sans" w:hAnsi="Liberation Sans"/>
+          <w:b/>
+          <w:bCs/>
           <w:strike w:val="false"/>
           <w:dstrike w:val="false"/>
           <w:color w:val="000000"/>
@@ -1664,21 +1614,6 @@
           <w:u w:val="none"/>
           <w:effect w:val="none"/>
         </w:rPr>
-        <w:t xml:space="preserve"> và trừ nó đi </w:t>
-      </w:r>
-      <w:r>
-        <w:rPr>
-          <w:rFonts w:ascii="Liberation Sans" w:hAnsi="Liberation Sans"/>
-          <w:b/>
-          <w:bCs/>
-          <w:strike w:val="false"/>
-          <w:dstrike w:val="false"/>
-          <w:color w:val="000000"/>
-          <w:sz w:val="24"/>
-          <w:szCs w:val="24"/>
-          <w:u w:val="none"/>
-          <w:effect w:val="none"/>
-        </w:rPr>
         <w:t>333333333333333333</w:t>
       </w:r>
       <w:r>
@@ -1703,9 +1638,8 @@
       </w:pPr>
       <w:r>
         <w:rPr>
-          <w:rFonts w:ascii="Liberation Sans" w:hAnsi="Liberation Sans"/>
-          <w:sz w:val="24"/>
-          <w:szCs w:val="24"/>
+          <w:b/>
+          <w:bCs/>
         </w:rPr>
       </w:r>
       <w:r>
@@ -1719,39 +1653,22 @@
         <w:jc w:val="center"/>
         <w:rPr>
           <w:rFonts w:ascii="Liberation Sans" w:hAnsi="Liberation Sans"/>
-          <w:sz w:val="24"/>
-          <w:szCs w:val="24"/>
-        </w:rPr>
-      </w:pPr>
-      <w:r>
-        <w:rPr>
-          <w:rFonts w:ascii="Liberation Sans" w:hAnsi="Liberation Sans"/>
-          <w:b/>
-          <w:bCs/>
-          <w:sz w:val="24"/>
-          <w:szCs w:val="24"/>
-        </w:rPr>
-        <w:t xml:space="preserve">Bài </w:t>
-      </w:r>
-      <w:r>
-        <w:rPr>
-          <w:rFonts w:ascii="Liberation Sans" w:hAnsi="Liberation Sans"/>
-          <w:b/>
-          <w:bCs/>
-          <w:sz w:val="24"/>
-          <w:szCs w:val="24"/>
-        </w:rPr>
-        <w:t>2</w:t>
-      </w:r>
-      <w:r>
-        <w:rPr>
-          <w:rFonts w:ascii="Liberation Sans" w:hAnsi="Liberation Sans"/>
-          <w:b/>
-          <w:bCs/>
-          <w:sz w:val="24"/>
-          <w:szCs w:val="24"/>
-        </w:rPr>
-        <w:t xml:space="preserve">: Reltively Prime Pais </w:t>
+          <w:b/>
+          <w:b/>
+          <w:bCs/>
+          <w:sz w:val="24"/>
+          <w:szCs w:val="24"/>
+        </w:rPr>
+      </w:pPr>
+      <w:r>
+        <w:rPr>
+          <w:rFonts w:ascii="Liberation Sans" w:hAnsi="Liberation Sans"/>
+          <w:b/>
+          <w:bCs/>
+          <w:sz w:val="24"/>
+          <w:szCs w:val="24"/>
+        </w:rPr>
+        <w:t xml:space="preserve">Bài 2: Reltively Prime Pais </w:t>
       </w:r>
     </w:p>
     <w:p>
@@ -1759,31 +1676,17 @@
         <w:pStyle w:val="Normal"/>
         <w:bidi w:val="0"/>
         <w:jc w:val="center"/>
-        <w:rPr>
-          <w:rFonts w:ascii="Liberation Sans" w:hAnsi="Liberation Sans"/>
-          <w:sz w:val="24"/>
-          <w:szCs w:val="24"/>
-        </w:rPr>
-      </w:pPr>
-      <w:r>
-        <w:rPr>
-          <w:rFonts w:ascii="Liberation Sans" w:hAnsi="Liberation Sans"/>
-          <w:b/>
-          <w:bCs/>
-          <w:sz w:val="24"/>
-          <w:szCs w:val="24"/>
-        </w:rPr>
-        <w:t xml:space="preserve">time limit per test: </w:t>
-      </w:r>
-      <w:r>
-        <w:rPr>
-          <w:rFonts w:ascii="Liberation Sans" w:hAnsi="Liberation Sans"/>
-          <w:b/>
-          <w:bCs/>
-          <w:sz w:val="24"/>
-          <w:szCs w:val="24"/>
-        </w:rPr>
-        <w:t>2 seconds</w:t>
+        <w:rPr/>
+      </w:pPr>
+      <w:r>
+        <w:rPr>
+          <w:rFonts w:ascii="Liberation Sans" w:hAnsi="Liberation Sans"/>
+          <w:b/>
+          <w:bCs/>
+          <w:sz w:val="24"/>
+          <w:szCs w:val="24"/>
+        </w:rPr>
+        <w:t>time limit per test: 2 seconds</w:t>
       </w:r>
       <w:r>
         <w:rPr>
@@ -1818,11 +1721,7 @@
         <w:pStyle w:val="TextBody"/>
         <w:bidi w:val="0"/>
         <w:jc w:val="start"/>
-        <w:rPr>
-          <w:rFonts w:ascii="Liberation Sans" w:hAnsi="Liberation Sans"/>
-          <w:sz w:val="24"/>
-          <w:szCs w:val="24"/>
-        </w:rPr>
+        <w:rPr/>
       </w:pPr>
       <w:r>
         <w:rPr>
@@ -1833,11 +1732,7 @@
         <w:t xml:space="preserve">Bạn được cung cấp tất cả tập hợp các số nguyên từ L đến R, </w:t>
       </w:r>
       <w:r>
-        <w:rPr>
-          <w:rFonts w:ascii="Liberation Sans" w:hAnsi="Liberation Sans"/>
-          <w:sz w:val="24"/>
-          <w:szCs w:val="24"/>
-        </w:rPr>
+        <w:rPr/>
       </w:r>
       <m:oMath xmlns:m="http://schemas.openxmlformats.org/officeDocument/2006/math">
         <m:r>
@@ -1908,11 +1803,7 @@
         <w:pStyle w:val="TextBody"/>
         <w:bidi w:val="0"/>
         <w:jc w:val="start"/>
-        <w:rPr>
-          <w:rFonts w:ascii="Liberation Sans" w:hAnsi="Liberation Sans"/>
-          <w:sz w:val="24"/>
-          <w:szCs w:val="24"/>
-        </w:rPr>
+        <w:rPr/>
       </w:pPr>
       <w:r>
         <w:rPr>
@@ -1923,11 +1814,7 @@
         <w:t xml:space="preserve">Bạn muốn chia những số đó thành chính xác </w:t>
       </w:r>
       <w:r>
-        <w:rPr>
-          <w:rFonts w:ascii="Liberation Sans" w:hAnsi="Liberation Sans"/>
-          <w:sz w:val="24"/>
-          <w:szCs w:val="24"/>
-        </w:rPr>
+        <w:rPr/>
       </w:r>
       <m:oMath xmlns:m="http://schemas.openxmlformats.org/officeDocument/2006/math">
         <m:f>
@@ -1961,15 +1848,7 @@
           <w:sz w:val="24"/>
           <w:szCs w:val="24"/>
         </w:rPr>
-        <w:t xml:space="preserve">cặp. Theo cách mà GCD </w:t>
-      </w:r>
-      <w:r>
-        <w:rPr>
-          <w:rFonts w:ascii="Liberation Sans" w:hAnsi="Liberation Sans"/>
-          <w:sz w:val="24"/>
-          <w:szCs w:val="24"/>
-        </w:rPr>
-        <w:t>(</w:t>
+        <w:t>cặp. Theo cách mà GCD (</w:t>
       </w:r>
       <w:r>
         <w:rPr>
@@ -2074,11 +1953,7 @@
         <w:pStyle w:val="TextBody"/>
         <w:bidi w:val="0"/>
         <w:jc w:val="start"/>
-        <w:rPr>
-          <w:rFonts w:ascii="Liberation Sans" w:hAnsi="Liberation Sans"/>
-          <w:sz w:val="24"/>
-          <w:szCs w:val="24"/>
-        </w:rPr>
+        <w:rPr/>
       </w:pPr>
       <w:r>
         <w:rPr>
@@ -2131,11 +2006,7 @@
         <w:pStyle w:val="TextBody"/>
         <w:bidi w:val="0"/>
         <w:jc w:val="start"/>
-        <w:rPr>
-          <w:rFonts w:ascii="Liberation Sans" w:hAnsi="Liberation Sans"/>
-          <w:sz w:val="24"/>
-          <w:szCs w:val="24"/>
-        </w:rPr>
+        <w:rPr/>
       </w:pPr>
       <w:r>
         <w:rPr>
@@ -2287,11 +2158,7 @@
         <w:pStyle w:val="Normal"/>
         <w:bidi w:val="0"/>
         <w:jc w:val="start"/>
-        <w:rPr>
-          <w:rFonts w:ascii="Liberation Sans" w:hAnsi="Liberation Sans"/>
-          <w:sz w:val="24"/>
-          <w:szCs w:val="24"/>
-        </w:rPr>
+        <w:rPr/>
       </w:pPr>
       <w:r>
         <w:rPr>
@@ -2309,17 +2176,7 @@
           <w:sz w:val="24"/>
           <w:szCs w:val="24"/>
         </w:rPr>
-        <w:t xml:space="preserve">__gcd( x, y </w:t>
-      </w:r>
-      <w:r>
-        <w:rPr>
-          <w:rFonts w:ascii="Liberation Sans" w:hAnsi="Liberation Sans"/>
-          <w:b/>
-          <w:bCs/>
-          <w:sz w:val="24"/>
-          <w:szCs w:val="24"/>
-        </w:rPr>
-        <w:t>)</w:t>
+        <w:t>__gcd( x, y )</w:t>
       </w:r>
       <w:r>
         <w:rPr>
@@ -2351,6 +2208,8 @@
         <w:jc w:val="start"/>
         <w:rPr>
           <w:b w:val="false"/>
+          <w:b w:val="false"/>
+          <w:i w:val="false"/>
           <w:i w:val="false"/>
           <w:caps w:val="false"/>
           <w:smallCaps w:val="false"/>
@@ -2360,9 +2219,12 @@
       </w:pPr>
       <w:r>
         <w:rPr>
-          <w:rFonts w:ascii="Liberation Sans" w:hAnsi="Liberation Sans"/>
-          <w:sz w:val="24"/>
-          <w:szCs w:val="24"/>
+          <w:b w:val="false"/>
+          <w:i w:val="false"/>
+          <w:caps w:val="false"/>
+          <w:smallCaps w:val="false"/>
+          <w:color w:val="273239"/>
+          <w:spacing w:val="0"/>
         </w:rPr>
       </w:r>
     </w:p>
@@ -2371,6 +2233,20 @@
         <w:pStyle w:val="Normal"/>
         <w:bidi w:val="0"/>
         <w:jc w:val="start"/>
+        <w:rPr/>
+      </w:pPr>
+      <w:r>
+        <w:rPr>
+          <w:rFonts w:ascii="Liberation Sans" w:hAnsi="Liberation Sans"/>
+          <w:b w:val="false"/>
+          <w:color w:val="C678DD"/>
+          <w:sz w:val="24"/>
+          <w:szCs w:val="24"/>
+          <w:highlight w:val="darkBlue"/>
+        </w:rPr>
+        <w:t>int</w:t>
+      </w:r>
+      <w:r>
         <w:rPr>
           <w:rFonts w:ascii="Liberation Sans" w:hAnsi="Liberation Sans"/>
           <w:b w:val="false"/>
@@ -2379,17 +2255,18 @@
           <w:szCs w:val="24"/>
           <w:highlight w:val="darkBlue"/>
         </w:rPr>
-      </w:pPr>
-      <w:r>
-        <w:rPr>
-          <w:rFonts w:ascii="Liberation Sans" w:hAnsi="Liberation Sans"/>
-          <w:b w:val="false"/>
-          <w:color w:val="C678DD"/>
+        <w:t xml:space="preserve"> </w:t>
+      </w:r>
+      <w:r>
+        <w:rPr>
+          <w:rFonts w:ascii="Liberation Sans" w:hAnsi="Liberation Sans"/>
+          <w:b w:val="false"/>
+          <w:color w:val="61AFEF"/>
           <w:sz w:val="24"/>
           <w:szCs w:val="24"/>
           <w:highlight w:val="darkBlue"/>
         </w:rPr>
-        <w:t>int</w:t>
+        <w:t>__gcd</w:t>
       </w:r>
       <w:r>
         <w:rPr>
@@ -2400,18 +2277,18 @@
           <w:szCs w:val="24"/>
           <w:highlight w:val="darkBlue"/>
         </w:rPr>
-        <w:t xml:space="preserve"> </w:t>
-      </w:r>
-      <w:r>
-        <w:rPr>
-          <w:rFonts w:ascii="Liberation Sans" w:hAnsi="Liberation Sans"/>
-          <w:b w:val="false"/>
-          <w:color w:val="61AFEF"/>
+        <w:t>(</w:t>
+      </w:r>
+      <w:r>
+        <w:rPr>
+          <w:rFonts w:ascii="Liberation Sans" w:hAnsi="Liberation Sans"/>
+          <w:b w:val="false"/>
+          <w:color w:val="E5C07B"/>
           <w:sz w:val="24"/>
           <w:szCs w:val="24"/>
           <w:highlight w:val="darkBlue"/>
         </w:rPr>
-        <w:t>__gcd</w:t>
+        <w:t>long long</w:t>
       </w:r>
       <w:r>
         <w:rPr>
@@ -2422,7 +2299,7 @@
           <w:szCs w:val="24"/>
           <w:highlight w:val="darkBlue"/>
         </w:rPr>
-        <w:t>(</w:t>
+        <w:t xml:space="preserve"> a, </w:t>
       </w:r>
       <w:r>
         <w:rPr>
@@ -2433,7 +2310,7 @@
           <w:szCs w:val="24"/>
           <w:highlight w:val="darkBlue"/>
         </w:rPr>
-        <w:t>long long</w:t>
+        <w:t xml:space="preserve">long long </w:t>
       </w:r>
       <w:r>
         <w:rPr>
@@ -2444,19 +2321,24 @@
           <w:szCs w:val="24"/>
           <w:highlight w:val="darkBlue"/>
         </w:rPr>
-        <w:t xml:space="preserve"> a, </w:t>
-      </w:r>
-      <w:r>
-        <w:rPr>
-          <w:rFonts w:ascii="Liberation Sans" w:hAnsi="Liberation Sans"/>
-          <w:b w:val="false"/>
-          <w:color w:val="E5C07B"/>
+        <w:t xml:space="preserve"> b) </w:t>
+      </w:r>
+    </w:p>
+    <w:p>
+      <w:pPr>
+        <w:pStyle w:val="Normal"/>
+        <w:bidi w:val="0"/>
+        <w:jc w:val="start"/>
+        <w:rPr>
+          <w:rFonts w:ascii="Liberation Sans" w:hAnsi="Liberation Sans"/>
+          <w:b w:val="false"/>
+          <w:b w:val="false"/>
+          <w:color w:val="ABB2BF"/>
           <w:sz w:val="24"/>
           <w:szCs w:val="24"/>
           <w:highlight w:val="darkBlue"/>
         </w:rPr>
-        <w:t xml:space="preserve">long long </w:t>
-      </w:r>
+      </w:pPr>
       <w:r>
         <w:rPr>
           <w:rFonts w:ascii="Liberation Sans" w:hAnsi="Liberation Sans"/>
@@ -2466,7 +2348,7 @@
           <w:szCs w:val="24"/>
           <w:highlight w:val="darkBlue"/>
         </w:rPr>
-        <w:t xml:space="preserve"> b) </w:t>
+        <w:t xml:space="preserve">{ </w:t>
       </w:r>
     </w:p>
     <w:p>
@@ -2474,40 +2356,7 @@
         <w:pStyle w:val="Normal"/>
         <w:bidi w:val="0"/>
         <w:jc w:val="start"/>
-        <w:rPr>
-          <w:rFonts w:ascii="Liberation Sans" w:hAnsi="Liberation Sans"/>
-          <w:b w:val="false"/>
-          <w:color w:val="ABB2BF"/>
-          <w:sz w:val="24"/>
-          <w:szCs w:val="24"/>
-          <w:highlight w:val="darkBlue"/>
-        </w:rPr>
-      </w:pPr>
-      <w:r>
-        <w:rPr>
-          <w:rFonts w:ascii="Liberation Sans" w:hAnsi="Liberation Sans"/>
-          <w:b w:val="false"/>
-          <w:color w:val="ABB2BF"/>
-          <w:sz w:val="24"/>
-          <w:szCs w:val="24"/>
-          <w:highlight w:val="darkBlue"/>
-        </w:rPr>
-        <w:t xml:space="preserve">{ </w:t>
-      </w:r>
-    </w:p>
-    <w:p>
-      <w:pPr>
-        <w:pStyle w:val="Normal"/>
-        <w:bidi w:val="0"/>
-        <w:jc w:val="start"/>
-        <w:rPr>
-          <w:rFonts w:ascii="Liberation Sans" w:hAnsi="Liberation Sans"/>
-          <w:b w:val="false"/>
-          <w:color w:val="ABB2BF"/>
-          <w:sz w:val="24"/>
-          <w:szCs w:val="24"/>
-          <w:highlight w:val="darkBlue"/>
-        </w:rPr>
+        <w:rPr/>
       </w:pPr>
       <w:r>
         <w:rPr>
@@ -2571,14 +2420,7 @@
         <w:pStyle w:val="Normal"/>
         <w:bidi w:val="0"/>
         <w:jc w:val="start"/>
-        <w:rPr>
-          <w:rFonts w:ascii="Liberation Sans" w:hAnsi="Liberation Sans"/>
-          <w:b w:val="false"/>
-          <w:color w:val="ABB2BF"/>
-          <w:sz w:val="24"/>
-          <w:szCs w:val="24"/>
-          <w:highlight w:val="darkBlue"/>
-        </w:rPr>
+        <w:rPr/>
       </w:pPr>
       <w:r>
         <w:rPr>
@@ -2610,14 +2452,7 @@
         <w:pStyle w:val="Normal"/>
         <w:bidi w:val="0"/>
         <w:jc w:val="start"/>
-        <w:rPr>
-          <w:rFonts w:ascii="Liberation Sans" w:hAnsi="Liberation Sans"/>
-          <w:b w:val="false"/>
-          <w:color w:val="ABB2BF"/>
-          <w:sz w:val="24"/>
-          <w:szCs w:val="24"/>
-          <w:highlight w:val="darkBlue"/>
-        </w:rPr>
+        <w:rPr/>
       </w:pPr>
       <w:r>
         <w:rPr>
@@ -2695,6 +2530,7 @@
         <w:rPr>
           <w:rFonts w:ascii="Liberation Sans" w:hAnsi="Liberation Sans"/>
           <w:b w:val="false"/>
+          <w:b w:val="false"/>
           <w:color w:val="ABB2BF"/>
           <w:sz w:val="24"/>
           <w:szCs w:val="24"/>
@@ -2726,8 +2562,9 @@
       </w:pPr>
       <w:r>
         <w:rPr>
-          <w:sz w:val="28"/>
-          <w:szCs w:val="28"/>
+          <w:rFonts w:ascii="Liberation Sans" w:hAnsi="Liberation Sans"/>
+          <w:sz w:val="24"/>
+          <w:szCs w:val="24"/>
         </w:rPr>
       </w:r>
     </w:p>
@@ -2736,10 +2573,7 @@
         <w:pStyle w:val="Normal"/>
         <w:bidi w:val="0"/>
         <w:jc w:val="start"/>
-        <w:rPr>
-          <w:sz w:val="28"/>
-          <w:szCs w:val="28"/>
-        </w:rPr>
+        <w:rPr/>
       </w:pPr>
       <w:r>
         <w:rPr>
@@ -2777,6 +2611,8 @@
         <w:rPr>
           <w:rFonts w:ascii="Liberation Sans" w:hAnsi="Liberation Sans"/>
           <w:b/>
+          <w:b/>
+          <w:i w:val="false"/>
           <w:i w:val="false"/>
           <w:caps w:val="false"/>
           <w:smallCaps w:val="false"/>
@@ -2808,6 +2644,8 @@
         <w:rPr>
           <w:rFonts w:ascii="Liberation Sans" w:hAnsi="Liberation Sans"/>
           <w:b/>
+          <w:b/>
+          <w:i w:val="false"/>
           <w:i w:val="false"/>
           <w:caps w:val="false"/>
           <w:smallCaps w:val="false"/>
@@ -2840,7 +2678,6 @@
           <w:ilvl w:val="0"/>
           <w:numId w:val="11"/>
         </w:numPr>
-        <w:pBdr/>
         <w:bidi w:val="0"/>
         <w:spacing w:before="0" w:after="0"/>
         <w:jc w:val="start"/>
@@ -2858,35 +2695,7 @@
           <w:sz w:val="24"/>
           <w:szCs w:val="24"/>
         </w:rPr>
-        <w:t xml:space="preserve">Một dòng duy nhất chứa </w:t>
-      </w:r>
-      <w:r>
-        <w:rPr>
-          <w:rFonts w:ascii="Liberation Sans" w:hAnsi="Liberation Sans"/>
-          <w:b w:val="false"/>
-          <w:i w:val="false"/>
-          <w:caps w:val="false"/>
-          <w:smallCaps w:val="false"/>
-          <w:color w:val="222222"/>
-          <w:spacing w:val="0"/>
-          <w:sz w:val="24"/>
-          <w:szCs w:val="24"/>
-        </w:rPr>
-        <w:t>2 số nguyên</w:t>
-      </w:r>
-      <w:r>
-        <w:rPr>
-          <w:rFonts w:ascii="Liberation Sans" w:hAnsi="Liberation Sans"/>
-          <w:b w:val="false"/>
-          <w:i w:val="false"/>
-          <w:caps w:val="false"/>
-          <w:smallCaps w:val="false"/>
-          <w:color w:val="222222"/>
-          <w:spacing w:val="0"/>
-          <w:sz w:val="24"/>
-          <w:szCs w:val="24"/>
-        </w:rPr>
-        <w:t> </w:t>
+        <w:t>Một dòng duy nhất chứa 2 số nguyên </w:t>
       </w:r>
       <w:r>
         <w:rPr>
@@ -2953,17 +2762,7 @@
         <w:t xml:space="preserve"> với  </w:t>
       </w:r>
       <w:r>
-        <w:rPr>
-          <w:rFonts w:ascii="Liberation Sans" w:hAnsi="Liberation Sans"/>
-          <w:b w:val="false"/>
-          <w:i w:val="false"/>
-          <w:caps w:val="false"/>
-          <w:smallCaps w:val="false"/>
-          <w:color w:val="222222"/>
-          <w:spacing w:val="0"/>
-          <w:sz w:val="24"/>
-          <w:szCs w:val="24"/>
-        </w:rPr>
+        <w:rPr/>
       </w:r>
       <m:oMath xmlns:m="http://schemas.openxmlformats.org/officeDocument/2006/math">
         <m:d>
@@ -3085,6 +2884,8 @@
         <w:rPr>
           <w:rFonts w:ascii="Liberation Sans" w:hAnsi="Liberation Sans"/>
           <w:b/>
+          <w:b/>
+          <w:i w:val="false"/>
           <w:i w:val="false"/>
           <w:caps w:val="false"/>
           <w:smallCaps w:val="false"/>
@@ -3117,21 +2918,10 @@
           <w:ilvl w:val="0"/>
           <w:numId w:val="7"/>
         </w:numPr>
-        <w:pBdr/>
         <w:bidi w:val="0"/>
         <w:spacing w:before="0" w:after="0"/>
         <w:jc w:val="start"/>
-        <w:rPr>
-          <w:rFonts w:ascii="Liberation Sans" w:hAnsi="Liberation Sans"/>
-          <w:b w:val="false"/>
-          <w:i w:val="false"/>
-          <w:caps w:val="false"/>
-          <w:smallCaps w:val="false"/>
-          <w:color w:val="222222"/>
-          <w:spacing w:val="0"/>
-          <w:sz w:val="24"/>
-          <w:szCs w:val="24"/>
-        </w:rPr>
+        <w:rPr/>
       </w:pPr>
       <w:r>
         <w:rPr>
@@ -3177,21 +2967,7 @@
         <w:t>" ở dòng đầu tiên. Mỗi dòng tiếp theo của</w:t>
       </w:r>
       <w:r>
-        <w:rPr>
-          <w:rFonts w:ascii="Liberation Sans" w:hAnsi="Liberation Sans"/>
-          <w:b w:val="false"/>
-          <w:i w:val="false"/>
-          <w:caps w:val="false"/>
-          <w:smallCaps w:val="false"/>
-          <w:strike w:val="false"/>
-          <w:dstrike w:val="false"/>
-          <w:color w:val="000000"/>
-          <w:spacing w:val="0"/>
-          <w:sz w:val="24"/>
-          <w:szCs w:val="24"/>
-          <w:u w:val="none"/>
-          <w:effect w:val="none"/>
-        </w:rPr>
+        <w:rPr/>
       </w:r>
       <m:oMath xmlns:m="http://schemas.openxmlformats.org/officeDocument/2006/math"/>
       <w:r>
@@ -3498,13 +3274,14 @@
           <w:ilvl w:val="0"/>
           <w:numId w:val="7"/>
         </w:numPr>
-        <w:pBdr/>
         <w:bidi w:val="0"/>
         <w:spacing w:before="0" w:after="0"/>
         <w:jc w:val="start"/>
         <w:rPr>
           <w:rFonts w:ascii="Liberation Sans" w:hAnsi="Liberation Sans"/>
           <w:b w:val="false"/>
+          <w:b w:val="false"/>
+          <w:i w:val="false"/>
           <w:i w:val="false"/>
           <w:caps w:val="false"/>
           <w:smallCaps w:val="false"/>
@@ -3537,21 +3314,10 @@
           <w:ilvl w:val="0"/>
           <w:numId w:val="7"/>
         </w:numPr>
-        <w:pBdr/>
         <w:bidi w:val="0"/>
         <w:spacing w:before="0" w:after="0"/>
         <w:jc w:val="start"/>
-        <w:rPr>
-          <w:rFonts w:ascii="Liberation Sans" w:hAnsi="Liberation Sans"/>
-          <w:b w:val="false"/>
-          <w:i w:val="false"/>
-          <w:caps w:val="false"/>
-          <w:smallCaps w:val="false"/>
-          <w:color w:val="222222"/>
-          <w:spacing w:val="0"/>
-          <w:sz w:val="24"/>
-          <w:szCs w:val="24"/>
-        </w:rPr>
+        <w:rPr/>
       </w:pPr>
       <w:r>
         <w:rPr>
@@ -3608,6 +3374,8 @@
         <w:rPr>
           <w:rFonts w:ascii="Liberation Sans" w:hAnsi="Liberation Sans"/>
           <w:b/>
+          <w:b/>
+          <w:i w:val="false"/>
           <w:i w:val="false"/>
           <w:caps w:val="false"/>
           <w:smallCaps w:val="false"/>
@@ -3642,7 +3410,14 @@
         <w:jc w:val="start"/>
         <w:rPr>
           <w:rFonts w:ascii="Liberation Sans" w:hAnsi="Liberation Sans"/>
-          <w:color w:val="222222"/>
+          <w:b/>
+          <w:b/>
+          <w:i w:val="false"/>
+          <w:i w:val="false"/>
+          <w:caps w:val="false"/>
+          <w:smallCaps w:val="false"/>
+          <w:color w:val="222222"/>
+          <w:spacing w:val="0"/>
           <w:sz w:val="24"/>
           <w:szCs w:val="24"/>
           <w:bdr w:val="single" w:sz="2" w:space="1" w:color="888888"/>
@@ -3676,6 +3451,8 @@
         <w:rPr>
           <w:rFonts w:ascii="Liberation Sans" w:hAnsi="Liberation Sans"/>
           <w:b w:val="false"/>
+          <w:b w:val="false"/>
+          <w:i w:val="false"/>
           <w:i w:val="false"/>
           <w:caps w:val="false"/>
           <w:smallCaps w:val="false"/>
@@ -3714,7 +3491,14 @@
         <w:jc w:val="start"/>
         <w:rPr>
           <w:rFonts w:ascii="Liberation Sans" w:hAnsi="Liberation Sans"/>
-          <w:color w:val="222222"/>
+          <w:b/>
+          <w:b/>
+          <w:i w:val="false"/>
+          <w:i w:val="false"/>
+          <w:caps w:val="false"/>
+          <w:smallCaps w:val="false"/>
+          <w:color w:val="222222"/>
+          <w:spacing w:val="0"/>
           <w:sz w:val="24"/>
           <w:szCs w:val="24"/>
           <w:bdr w:val="single" w:sz="2" w:space="1" w:color="888888"/>
@@ -3748,6 +3532,8 @@
         <w:rPr>
           <w:rFonts w:ascii="Liberation Sans" w:hAnsi="Liberation Sans"/>
           <w:b w:val="false"/>
+          <w:b w:val="false"/>
+          <w:i w:val="false"/>
           <w:i w:val="false"/>
           <w:caps w:val="false"/>
           <w:smallCaps w:val="false"/>
@@ -3787,6 +3573,8 @@
         <w:rPr>
           <w:rFonts w:ascii="Liberation Sans" w:hAnsi="Liberation Sans"/>
           <w:b w:val="false"/>
+          <w:b w:val="false"/>
+          <w:i w:val="false"/>
           <w:i w:val="false"/>
           <w:caps w:val="false"/>
           <w:smallCaps w:val="false"/>
@@ -3824,6 +3612,8 @@
         <w:rPr>
           <w:rFonts w:ascii="Liberation Sans" w:hAnsi="Liberation Sans"/>
           <w:b w:val="false"/>
+          <w:b w:val="false"/>
+          <w:i w:val="false"/>
           <w:i w:val="false"/>
           <w:caps w:val="false"/>
           <w:smallCaps w:val="false"/>
@@ -3861,6 +3651,8 @@
         <w:rPr>
           <w:rFonts w:ascii="Liberation Sans" w:hAnsi="Liberation Sans"/>
           <w:b w:val="false"/>
+          <w:b w:val="false"/>
+          <w:i w:val="false"/>
           <w:i w:val="false"/>
           <w:caps w:val="false"/>
           <w:smallCaps w:val="false"/>
@@ -3897,14 +3689,9 @@
         <w:jc w:val="start"/>
         <w:rPr>
           <w:rFonts w:ascii="Liberation Sans" w:hAnsi="Liberation Sans"/>
-          <w:sz w:val="24"/>
-          <w:szCs w:val="24"/>
-        </w:rPr>
-      </w:pPr>
-      <w:r>
-        <w:rPr>
-          <w:rFonts w:ascii="Liberation Sans" w:hAnsi="Liberation Sans"/>
-          <w:b w:val="false"/>
+          <w:b w:val="false"/>
+          <w:b w:val="false"/>
+          <w:i w:val="false"/>
           <w:i w:val="false"/>
           <w:caps w:val="false"/>
           <w:smallCaps w:val="false"/>
@@ -3914,6 +3701,20 @@
           <w:szCs w:val="24"/>
           <w:bdr w:val="single" w:sz="2" w:space="1" w:color="888888"/>
         </w:rPr>
+      </w:pPr>
+      <w:r>
+        <w:rPr>
+          <w:rFonts w:ascii="Liberation Sans" w:hAnsi="Liberation Sans"/>
+          <w:b w:val="false"/>
+          <w:i w:val="false"/>
+          <w:caps w:val="false"/>
+          <w:smallCaps w:val="false"/>
+          <w:color w:val="880000"/>
+          <w:spacing w:val="0"/>
+          <w:sz w:val="24"/>
+          <w:szCs w:val="24"/>
+          <w:bdr w:val="single" w:sz="2" w:space="1" w:color="888888"/>
+        </w:rPr>
         <w:t>6 5</w:t>
       </w:r>
     </w:p>
@@ -3930,9 +3731,8 @@
       </w:pPr>
       <w:r>
         <w:rPr>
-          <w:rFonts w:ascii="Liberation Sans" w:hAnsi="Liberation Sans"/>
-          <w:sz w:val="24"/>
-          <w:szCs w:val="24"/>
+          <w:b/>
+          <w:bCs/>
         </w:rPr>
       </w:r>
       <w:r>
@@ -3946,29 +3746,22 @@
         <w:jc w:val="center"/>
         <w:rPr>
           <w:rFonts w:ascii="Liberation Sans" w:hAnsi="Liberation Sans"/>
-          <w:sz w:val="24"/>
-          <w:szCs w:val="24"/>
-        </w:rPr>
-      </w:pPr>
-      <w:r>
-        <w:rPr>
-          <w:rFonts w:ascii="Liberation Sans" w:hAnsi="Liberation Sans"/>
-          <w:b/>
-          <w:bCs/>
-          <w:sz w:val="24"/>
-          <w:szCs w:val="24"/>
-        </w:rPr>
-        <w:t xml:space="preserve">Bài </w:t>
-      </w:r>
-      <w:r>
-        <w:rPr>
-          <w:rFonts w:ascii="Liberation Sans" w:hAnsi="Liberation Sans"/>
-          <w:b/>
-          <w:bCs/>
-          <w:sz w:val="24"/>
-          <w:szCs w:val="24"/>
-        </w:rPr>
-        <w:t>3: Noldbach problem</w:t>
+          <w:b/>
+          <w:b/>
+          <w:bCs/>
+          <w:sz w:val="24"/>
+          <w:szCs w:val="24"/>
+        </w:rPr>
+      </w:pPr>
+      <w:r>
+        <w:rPr>
+          <w:rFonts w:ascii="Liberation Sans" w:hAnsi="Liberation Sans"/>
+          <w:b/>
+          <w:bCs/>
+          <w:sz w:val="24"/>
+          <w:szCs w:val="24"/>
+        </w:rPr>
+        <w:t>Bài 3: Noldbach problem</w:t>
       </w:r>
     </w:p>
     <w:p>
@@ -3993,17 +3786,7 @@
           <w:sz w:val="24"/>
           <w:szCs w:val="24"/>
         </w:rPr>
-        <w:t xml:space="preserve">time limit per test: </w:t>
-      </w:r>
-      <w:r>
-        <w:rPr>
-          <w:rFonts w:ascii="Liberation Sans" w:hAnsi="Liberation Sans"/>
-          <w:b/>
-          <w:bCs/>
-          <w:sz w:val="24"/>
-          <w:szCs w:val="24"/>
-        </w:rPr>
-        <w:t xml:space="preserve">2 seconds </w:t>
+        <w:t xml:space="preserve">time limit per test: 2 seconds </w:t>
       </w:r>
     </w:p>
     <w:p>
@@ -4050,11 +3833,7 @@
         <w:pStyle w:val="TextBody"/>
         <w:bidi w:val="0"/>
         <w:jc w:val="start"/>
-        <w:rPr>
-          <w:rFonts w:ascii="Liberation Sans" w:hAnsi="Liberation Sans"/>
-          <w:sz w:val="24"/>
-          <w:szCs w:val="24"/>
-        </w:rPr>
+        <w:rPr/>
       </w:pPr>
       <w:r>
         <w:rPr>
@@ -4063,15 +3842,7 @@
           <w:szCs w:val="24"/>
         </w:rPr>
         <w:tab/>
-        <w:t xml:space="preserve">Anh giả sử rằng mỗi số nguyên lớn hơn </w:t>
-      </w:r>
-      <w:r>
-        <w:rPr>
-          <w:rFonts w:ascii="Liberation Sans" w:hAnsi="Liberation Sans"/>
-          <w:sz w:val="24"/>
-          <w:szCs w:val="24"/>
-        </w:rPr>
-        <w:t xml:space="preserve">2 có thể được biểu diễn là tổng của hai số nguyên tố. Bài toán của anh cho rằng có ít nhất </w:t>
+        <w:t xml:space="preserve">Anh giả sử rằng mỗi số nguyên lớn hơn 2 có thể được biểu diễn là tổng của hai số nguyên tố. Bài toán của anh cho rằng có ít nhất </w:t>
       </w:r>
       <w:r>
         <w:rPr>
@@ -4192,11 +3963,7 @@
         <w:t xml:space="preserve">Ví dụ: </w:t>
       </w:r>
       <w:r>
-        <w:rPr>
-          <w:rFonts w:ascii="Liberation Sans" w:hAnsi="Liberation Sans"/>
-          <w:sz w:val="24"/>
-          <w:szCs w:val="24"/>
-        </w:rPr>
+        <w:rPr/>
       </w:r>
       <m:oMath xmlns:m="http://schemas.openxmlformats.org/officeDocument/2006/math">
         <m:r>
@@ -4254,11 +4021,7 @@
         <w:pStyle w:val="TextBody"/>
         <w:bidi w:val="0"/>
         <w:jc w:val="start"/>
-        <w:rPr>
-          <w:rFonts w:ascii="Liberation Sans" w:hAnsi="Liberation Sans"/>
-          <w:sz w:val="24"/>
-          <w:szCs w:val="24"/>
-        </w:rPr>
+        <w:rPr/>
       </w:pPr>
       <w:r>
         <w:rPr>
@@ -4317,11 +4080,7 @@
         <w:pStyle w:val="TextBody"/>
         <w:bidi w:val="0"/>
         <w:jc w:val="start"/>
-        <w:rPr>
-          <w:rFonts w:ascii="Liberation Sans" w:hAnsi="Liberation Sans"/>
-          <w:sz w:val="24"/>
-          <w:szCs w:val="24"/>
-        </w:rPr>
+        <w:rPr/>
       </w:pPr>
       <w:r>
         <w:rPr>
@@ -4434,11 +4193,7 @@
         <w:pStyle w:val="TextBody"/>
         <w:bidi w:val="0"/>
         <w:jc w:val="start"/>
-        <w:rPr>
-          <w:rFonts w:ascii="Liberation Sans" w:hAnsi="Liberation Sans"/>
-          <w:sz w:val="24"/>
-          <w:szCs w:val="24"/>
-        </w:rPr>
+        <w:rPr/>
       </w:pPr>
       <w:r>
         <w:rPr>
@@ -4541,6 +4296,8 @@
         <w:rPr>
           <w:rFonts w:ascii="Liberation Sans" w:hAnsi="Liberation Sans"/>
           <w:b/>
+          <w:b/>
+          <w:i w:val="false"/>
           <w:i w:val="false"/>
           <w:caps w:val="false"/>
           <w:smallCaps w:val="false"/>
@@ -4575,7 +4332,14 @@
         <w:jc w:val="start"/>
         <w:rPr>
           <w:rFonts w:ascii="Liberation Sans" w:hAnsi="Liberation Sans"/>
-          <w:color w:val="222222"/>
+          <w:b/>
+          <w:b/>
+          <w:i w:val="false"/>
+          <w:i w:val="false"/>
+          <w:caps w:val="false"/>
+          <w:smallCaps w:val="false"/>
+          <w:color w:val="222222"/>
+          <w:spacing w:val="0"/>
           <w:sz w:val="24"/>
           <w:szCs w:val="24"/>
           <w:bdr w:val="single" w:sz="2" w:space="1" w:color="888888"/>
@@ -4609,6 +4373,8 @@
         <w:rPr>
           <w:rFonts w:ascii="Liberation Sans" w:hAnsi="Liberation Sans"/>
           <w:b w:val="false"/>
+          <w:b w:val="false"/>
+          <w:i w:val="false"/>
           <w:i w:val="false"/>
           <w:caps w:val="false"/>
           <w:smallCaps w:val="false"/>
@@ -4647,7 +4413,14 @@
         <w:jc w:val="start"/>
         <w:rPr>
           <w:rFonts w:ascii="Liberation Sans" w:hAnsi="Liberation Sans"/>
-          <w:color w:val="222222"/>
+          <w:b/>
+          <w:b/>
+          <w:i w:val="false"/>
+          <w:i w:val="false"/>
+          <w:caps w:val="false"/>
+          <w:smallCaps w:val="false"/>
+          <w:color w:val="222222"/>
+          <w:spacing w:val="0"/>
           <w:sz w:val="24"/>
           <w:szCs w:val="24"/>
           <w:bdr w:val="single" w:sz="2" w:space="1" w:color="888888"/>
@@ -4681,6 +4454,8 @@
         <w:rPr>
           <w:rFonts w:ascii="Liberation Sans" w:hAnsi="Liberation Sans"/>
           <w:b w:val="false"/>
+          <w:b w:val="false"/>
+          <w:i w:val="false"/>
           <w:i w:val="false"/>
           <w:caps w:val="false"/>
           <w:smallCaps w:val="false"/>
@@ -4719,7 +4494,14 @@
         <w:jc w:val="start"/>
         <w:rPr>
           <w:rFonts w:ascii="Liberation Sans" w:hAnsi="Liberation Sans"/>
-          <w:color w:val="222222"/>
+          <w:b/>
+          <w:b/>
+          <w:i w:val="false"/>
+          <w:i w:val="false"/>
+          <w:caps w:val="false"/>
+          <w:smallCaps w:val="false"/>
+          <w:color w:val="222222"/>
+          <w:spacing w:val="0"/>
           <w:sz w:val="24"/>
           <w:szCs w:val="24"/>
           <w:bdr w:val="single" w:sz="2" w:space="1" w:color="888888"/>
@@ -4753,6 +4535,8 @@
         <w:rPr>
           <w:rFonts w:ascii="Liberation Sans" w:hAnsi="Liberation Sans"/>
           <w:b w:val="false"/>
+          <w:b w:val="false"/>
+          <w:i w:val="false"/>
           <w:i w:val="false"/>
           <w:caps w:val="false"/>
           <w:smallCaps w:val="false"/>
@@ -4791,7 +4575,14 @@
         <w:jc w:val="start"/>
         <w:rPr>
           <w:rFonts w:ascii="Liberation Sans" w:hAnsi="Liberation Sans"/>
-          <w:color w:val="222222"/>
+          <w:b/>
+          <w:b/>
+          <w:i w:val="false"/>
+          <w:i w:val="false"/>
+          <w:caps w:val="false"/>
+          <w:smallCaps w:val="false"/>
+          <w:color w:val="222222"/>
+          <w:spacing w:val="0"/>
           <w:sz w:val="24"/>
           <w:szCs w:val="24"/>
           <w:bdr w:val="single" w:sz="2" w:space="1" w:color="888888"/>
@@ -4825,6 +4616,8 @@
         <w:rPr>
           <w:rFonts w:ascii="Liberation Sans" w:hAnsi="Liberation Sans"/>
           <w:b w:val="false"/>
+          <w:b w:val="false"/>
+          <w:i w:val="false"/>
           <w:i w:val="false"/>
           <w:caps w:val="false"/>
           <w:smallCaps w:val="false"/>
@@ -4907,11 +4700,7 @@
         <w:pStyle w:val="TextBody"/>
         <w:bidi w:val="0"/>
         <w:jc w:val="start"/>
-        <w:rPr>
-          <w:rFonts w:ascii="Liberation Sans" w:hAnsi="Liberation Sans"/>
-          <w:sz w:val="24"/>
-          <w:szCs w:val="24"/>
-        </w:rPr>
+        <w:rPr/>
       </w:pPr>
       <w:r>
         <w:rPr>
@@ -4937,23 +4726,7 @@
           <w:sz w:val="24"/>
           <w:szCs w:val="24"/>
         </w:rPr>
-        <w:t xml:space="preserve"> vì ít nhất </w:t>
-      </w:r>
-      <w:r>
-        <w:rPr>
-          <w:rFonts w:ascii="Liberation Sans" w:hAnsi="Liberation Sans"/>
-          <w:sz w:val="24"/>
-          <w:szCs w:val="24"/>
-        </w:rPr>
-        <w:t>2 số có thể biểu diễn</w:t>
-      </w:r>
-      <w:r>
-        <w:rPr>
-          <w:rFonts w:ascii="Liberation Sans" w:hAnsi="Liberation Sans"/>
-          <w:sz w:val="24"/>
-          <w:szCs w:val="24"/>
-        </w:rPr>
-        <w:t xml:space="preserve"> (ví dụ, </w:t>
+        <w:t xml:space="preserve"> vì ít nhất 2 số có thể biểu diễn (ví dụ, </w:t>
       </w:r>
       <w:r>
         <w:rPr>
@@ -5156,9 +4929,8 @@
       </w:pPr>
       <w:r>
         <w:rPr>
-          <w:rFonts w:ascii="Liberation Sans" w:hAnsi="Liberation Sans"/>
-          <w:sz w:val="28"/>
-          <w:szCs w:val="28"/>
+          <w:b/>
+          <w:bCs/>
         </w:rPr>
       </w:r>
     </w:p>
@@ -5167,11 +4939,7 @@
         <w:pStyle w:val="Normal"/>
         <w:bidi w:val="0"/>
         <w:jc w:val="start"/>
-        <w:rPr>
-          <w:rFonts w:ascii="Liberation Sans" w:hAnsi="Liberation Sans"/>
-          <w:sz w:val="24"/>
-          <w:szCs w:val="24"/>
-        </w:rPr>
+        <w:rPr/>
       </w:pPr>
       <w:r>
         <w:rPr>
@@ -5278,17 +5046,7 @@
           <w:sz w:val="24"/>
           <w:szCs w:val="24"/>
         </w:rPr>
-        <w:t xml:space="preserve">Bài </w:t>
-      </w:r>
-      <w:r>
-        <w:rPr>
-          <w:rFonts w:ascii="Liberation Sans" w:hAnsi="Liberation Sans"/>
-          <w:b/>
-          <w:bCs/>
-          <w:sz w:val="24"/>
-          <w:szCs w:val="24"/>
-        </w:rPr>
-        <w:t xml:space="preserve">1. Số Phong Phú </w:t>
+        <w:t xml:space="preserve">Bài 1. Số Phong Phú </w:t>
       </w:r>
     </w:p>
     <w:p>
@@ -5313,17 +5071,7 @@
           <w:sz w:val="24"/>
           <w:szCs w:val="24"/>
         </w:rPr>
-        <w:t xml:space="preserve">Time limit </w:t>
-      </w:r>
-      <w:r>
-        <w:rPr>
-          <w:rFonts w:ascii="Liberation Sans" w:hAnsi="Liberation Sans"/>
-          <w:b/>
-          <w:bCs/>
-          <w:sz w:val="24"/>
-          <w:szCs w:val="24"/>
-        </w:rPr>
-        <w:t xml:space="preserve">0.38s </w:t>
+        <w:t xml:space="preserve">Time limit 0.38s </w:t>
       </w:r>
     </w:p>
     <w:p>
@@ -5350,27 +5098,15 @@
         <w:pStyle w:val="Normal"/>
         <w:bidi w:val="0"/>
         <w:jc w:val="start"/>
-        <w:rPr>
-          <w:rFonts w:ascii="Liberation Sans" w:hAnsi="Liberation Sans"/>
-          <w:sz w:val="24"/>
-          <w:szCs w:val="24"/>
-        </w:rPr>
-      </w:pPr>
-      <w:r>
-        <w:rPr>
-          <w:rFonts w:ascii="Liberation Sans" w:hAnsi="Liberation Sans"/>
-          <w:sz w:val="24"/>
-          <w:szCs w:val="24"/>
-        </w:rPr>
-        <w:t xml:space="preserve">Trong số học, số phong phú là các số mà tổng các ước số của số đó </w:t>
-      </w:r>
-      <w:r>
-        <w:rPr>
-          <w:rFonts w:ascii="Liberation Sans" w:hAnsi="Liberation Sans"/>
-          <w:sz w:val="24"/>
-          <w:szCs w:val="24"/>
-        </w:rPr>
-        <w:t xml:space="preserve">( không kể chính nó) lớn hơn số đó. Ví dụ, số </w:t>
+        <w:rPr/>
+      </w:pPr>
+      <w:r>
+        <w:rPr>
+          <w:rFonts w:ascii="Liberation Sans" w:hAnsi="Liberation Sans"/>
+          <w:sz w:val="24"/>
+          <w:szCs w:val="24"/>
+        </w:rPr>
+        <w:t xml:space="preserve">Trong số học, số phong phú là các số mà tổng các ước số của số đó ( không kể chính nó) lớn hơn số đó. Ví dụ, số </w:t>
       </w:r>
       <w:r>
         <w:rPr>
@@ -5487,11 +5223,7 @@
         <w:pStyle w:val="Normal"/>
         <w:bidi w:val="0"/>
         <w:jc w:val="start"/>
-        <w:rPr>
-          <w:rFonts w:ascii="Liberation Sans" w:hAnsi="Liberation Sans"/>
-          <w:sz w:val="24"/>
-          <w:szCs w:val="24"/>
-        </w:rPr>
+        <w:rPr/>
       </w:pPr>
       <w:r>
         <w:rPr>
@@ -5502,11 +5234,7 @@
         <w:t xml:space="preserve">Bạn hãy lập trình đếm xem có bao nhiêu số phong phú trong đoạn </w:t>
       </w:r>
       <w:r>
-        <w:rPr>
-          <w:rFonts w:ascii="Liberation Sans" w:hAnsi="Liberation Sans"/>
-          <w:sz w:val="24"/>
-          <w:szCs w:val="24"/>
-        </w:rPr>
+        <w:rPr/>
       </w:r>
       <m:oMath xmlns:m="http://schemas.openxmlformats.org/officeDocument/2006/math">
         <m:d>
@@ -5558,6 +5286,8 @@
         <w:rPr>
           <w:rFonts w:ascii="Liberation Sans" w:hAnsi="Liberation Sans"/>
           <w:b/>
+          <w:b/>
+          <w:i w:val="false"/>
           <w:i w:val="false"/>
           <w:caps w:val="false"/>
           <w:smallCaps w:val="false"/>
@@ -5590,14 +5320,16 @@
           <w:ilvl w:val="0"/>
           <w:numId w:val="2"/>
         </w:numPr>
-        <w:pBdr/>
         <w:tabs>
           <w:tab w:val="clear" w:pos="709"/>
           <w:tab w:val="left" w:pos="707" w:leader="none"/>
         </w:tabs>
         <w:bidi w:val="0"/>
-        <w:ind w:start="707" w:hanging="283"/>
-        <w:jc w:val="start"/>
+        <w:ind w:start="707" w:end="0" w:hanging="283"/>
+        <w:jc w:val="start"/>
+        <w:rPr/>
+      </w:pPr>
+      <w:r>
         <w:rPr>
           <w:rFonts w:ascii="Liberation Sans" w:hAnsi="Liberation Sans"/>
           <w:b w:val="false"/>
@@ -5608,11 +5340,13 @@
           <w:spacing w:val="0"/>
           <w:sz w:val="23"/>
         </w:rPr>
-      </w:pPr>
-      <w:r>
-        <w:rPr>
-          <w:rFonts w:ascii="Liberation Sans" w:hAnsi="Liberation Sans"/>
-          <w:b w:val="false"/>
+        <w:t>Gồm </w:t>
+      </w:r>
+      <w:r>
+        <w:rPr>
+          <w:rFonts w:ascii="Liberation Sans" w:hAnsi="Liberation Sans"/>
+          <w:b/>
+          <w:bCs/>
           <w:i w:val="false"/>
           <w:caps w:val="false"/>
           <w:smallCaps w:val="false"/>
@@ -5620,13 +5354,12 @@
           <w:spacing w:val="0"/>
           <w:sz w:val="23"/>
         </w:rPr>
-        <w:t>Gồm </w:t>
-      </w:r>
-      <w:r>
-        <w:rPr>
-          <w:rFonts w:ascii="Liberation Sans" w:hAnsi="Liberation Sans"/>
-          <w:b/>
-          <w:bCs/>
+        <w:t>2</w:t>
+      </w:r>
+      <w:r>
+        <w:rPr>
+          <w:rFonts w:ascii="Liberation Sans" w:hAnsi="Liberation Sans"/>
+          <w:b w:val="false"/>
           <w:i w:val="false"/>
           <w:caps w:val="false"/>
           <w:smallCaps w:val="false"/>
@@ -5634,12 +5367,13 @@
           <w:spacing w:val="0"/>
           <w:sz w:val="23"/>
         </w:rPr>
-        <w:t>2</w:t>
-      </w:r>
-      <w:r>
-        <w:rPr>
-          <w:rFonts w:ascii="Liberation Sans" w:hAnsi="Liberation Sans"/>
-          <w:b w:val="false"/>
+        <w:t> số </w:t>
+      </w:r>
+      <w:r>
+        <w:rPr>
+          <w:rFonts w:ascii="Liberation Sans" w:hAnsi="Liberation Sans"/>
+          <w:b/>
+          <w:bCs/>
           <w:i w:val="false"/>
           <w:caps w:val="false"/>
           <w:smallCaps w:val="false"/>
@@ -5647,13 +5381,12 @@
           <w:spacing w:val="0"/>
           <w:sz w:val="23"/>
         </w:rPr>
-        <w:t> số </w:t>
-      </w:r>
-      <w:r>
-        <w:rPr>
-          <w:rFonts w:ascii="Liberation Sans" w:hAnsi="Liberation Sans"/>
-          <w:b/>
-          <w:bCs/>
+        <w:t>L, R</w:t>
+      </w:r>
+      <w:r>
+        <w:rPr>
+          <w:rFonts w:ascii="Liberation Sans" w:hAnsi="Liberation Sans"/>
+          <w:b w:val="false"/>
           <w:i w:val="false"/>
           <w:caps w:val="false"/>
           <w:smallCaps w:val="false"/>
@@ -5661,32 +5394,10 @@
           <w:spacing w:val="0"/>
           <w:sz w:val="23"/>
         </w:rPr>
-        <w:t>L, R</w:t>
-      </w:r>
-      <w:r>
-        <w:rPr>
-          <w:rFonts w:ascii="Liberation Sans" w:hAnsi="Liberation Sans"/>
-          <w:b w:val="false"/>
-          <w:i w:val="false"/>
-          <w:caps w:val="false"/>
-          <w:smallCaps w:val="false"/>
-          <w:color w:val="000000"/>
-          <w:spacing w:val="0"/>
-          <w:sz w:val="23"/>
-        </w:rPr>
         <w:t xml:space="preserve"> </w:t>
       </w:r>
       <w:r>
-        <w:rPr>
-          <w:rFonts w:ascii="Liberation Sans" w:hAnsi="Liberation Sans"/>
-          <w:b w:val="false"/>
-          <w:i w:val="false"/>
-          <w:caps w:val="false"/>
-          <w:smallCaps w:val="false"/>
-          <w:color w:val="000000"/>
-          <w:spacing w:val="0"/>
-          <w:sz w:val="23"/>
-        </w:rPr>
+        <w:rPr/>
       </w:r>
       <m:oMath xmlns:m="http://schemas.openxmlformats.org/officeDocument/2006/math">
         <m:d>
@@ -5753,12 +5464,14 @@
           <w:bottom w:val="single" w:sz="2" w:space="1" w:color="EEEEEE"/>
         </w:pBdr>
         <w:bidi w:val="0"/>
-        <w:spacing w:lineRule="auto" w:line="292" w:before="0" w:after="0"/>
+        <w:spacing w:lineRule="auto" w:line="290" w:before="0" w:after="0"/>
         <w:ind w:start="0" w:end="0" w:hanging="0"/>
         <w:jc w:val="start"/>
         <w:rPr>
           <w:rFonts w:ascii="Liberation Sans" w:hAnsi="Liberation Sans"/>
           <w:b/>
+          <w:b/>
+          <w:i w:val="false"/>
           <w:i w:val="false"/>
           <w:caps w:val="false"/>
           <w:smallCaps w:val="false"/>
@@ -5789,14 +5502,16 @@
           <w:ilvl w:val="0"/>
           <w:numId w:val="3"/>
         </w:numPr>
-        <w:pBdr/>
         <w:tabs>
           <w:tab w:val="clear" w:pos="709"/>
           <w:tab w:val="left" w:pos="707" w:leader="none"/>
         </w:tabs>
         <w:bidi w:val="0"/>
-        <w:ind w:start="707" w:hanging="283"/>
-        <w:jc w:val="start"/>
+        <w:ind w:start="707" w:end="0" w:hanging="283"/>
+        <w:jc w:val="start"/>
+        <w:rPr/>
+      </w:pPr>
+      <w:r>
         <w:rPr>
           <w:rFonts w:ascii="Liberation Sans" w:hAnsi="Liberation Sans"/>
           <w:b w:val="false"/>
@@ -5807,11 +5522,13 @@
           <w:spacing w:val="0"/>
           <w:sz w:val="23"/>
         </w:rPr>
-      </w:pPr>
-      <w:r>
-        <w:rPr>
-          <w:rFonts w:ascii="Liberation Sans" w:hAnsi="Liberation Sans"/>
-          <w:b w:val="false"/>
+        <w:t>Gồm </w:t>
+      </w:r>
+      <w:r>
+        <w:rPr>
+          <w:rFonts w:ascii="Liberation Sans" w:hAnsi="Liberation Sans"/>
+          <w:b/>
+          <w:bCs/>
           <w:i w:val="false"/>
           <w:caps w:val="false"/>
           <w:smallCaps w:val="false"/>
@@ -5819,13 +5536,12 @@
           <w:spacing w:val="0"/>
           <w:sz w:val="23"/>
         </w:rPr>
-        <w:t>Gồm </w:t>
-      </w:r>
-      <w:r>
-        <w:rPr>
-          <w:rFonts w:ascii="Liberation Sans" w:hAnsi="Liberation Sans"/>
-          <w:b/>
-          <w:bCs/>
+        <w:t>1</w:t>
+      </w:r>
+      <w:r>
+        <w:rPr>
+          <w:rFonts w:ascii="Liberation Sans" w:hAnsi="Liberation Sans"/>
+          <w:b w:val="false"/>
           <w:i w:val="false"/>
           <w:caps w:val="false"/>
           <w:smallCaps w:val="false"/>
@@ -5833,33 +5549,10 @@
           <w:spacing w:val="0"/>
           <w:sz w:val="23"/>
         </w:rPr>
-        <w:t>1</w:t>
-      </w:r>
-      <w:r>
-        <w:rPr>
-          <w:rFonts w:ascii="Liberation Sans" w:hAnsi="Liberation Sans"/>
-          <w:b w:val="false"/>
-          <w:i w:val="false"/>
-          <w:caps w:val="false"/>
-          <w:smallCaps w:val="false"/>
-          <w:color w:val="000000"/>
-          <w:spacing w:val="0"/>
-          <w:sz w:val="23"/>
-        </w:rPr>
         <w:t> số nguyên duy nhất là số phong phú trong đoạn </w:t>
       </w:r>
       <w:r>
-        <w:rPr>
-          <w:rFonts w:ascii="Liberation Sans" w:hAnsi="Liberation Sans"/>
-          <w:b w:val="false"/>
-          <w:i w:val="false"/>
-          <w:caps w:val="false"/>
-          <w:smallCaps w:val="false"/>
-          <w:color w:val="000000"/>
-          <w:spacing w:val="0"/>
-          <w:sz w:val="28"/>
-          <w:szCs w:val="28"/>
-        </w:rPr>
+        <w:rPr/>
       </w:r>
       <m:oMath xmlns:m="http://schemas.openxmlformats.org/officeDocument/2006/math">
         <m:d>
@@ -5892,12 +5585,14 @@
           <w:bottom w:val="single" w:sz="2" w:space="1" w:color="EEEEEE"/>
         </w:pBdr>
         <w:bidi w:val="0"/>
-        <w:spacing w:lineRule="auto" w:line="292" w:before="0" w:after="0"/>
+        <w:spacing w:lineRule="auto" w:line="290" w:before="0" w:after="0"/>
         <w:ind w:start="0" w:end="0" w:hanging="0"/>
         <w:jc w:val="start"/>
         <w:rPr>
           <w:rFonts w:ascii="Liberation Sans" w:hAnsi="Liberation Sans"/>
           <w:b/>
+          <w:b/>
+          <w:i w:val="false"/>
           <w:i w:val="false"/>
           <w:caps w:val="false"/>
           <w:smallCaps w:val="false"/>
@@ -5928,14 +5623,16 @@
           <w:ilvl w:val="0"/>
           <w:numId w:val="4"/>
         </w:numPr>
-        <w:pBdr/>
         <w:tabs>
           <w:tab w:val="clear" w:pos="709"/>
           <w:tab w:val="left" w:pos="707" w:leader="none"/>
         </w:tabs>
         <w:bidi w:val="0"/>
-        <w:ind w:start="707" w:hanging="283"/>
-        <w:jc w:val="start"/>
+        <w:ind w:start="707" w:end="0" w:hanging="283"/>
+        <w:jc w:val="start"/>
+        <w:rPr/>
+      </w:pPr>
+      <w:r>
         <w:rPr>
           <w:rFonts w:ascii="Liberation Sans" w:hAnsi="Liberation Sans"/>
           <w:b w:val="false"/>
@@ -5946,11 +5643,13 @@
           <w:spacing w:val="0"/>
           <w:sz w:val="23"/>
         </w:rPr>
-      </w:pPr>
-      <w:r>
-        <w:rPr>
-          <w:rFonts w:ascii="Liberation Sans" w:hAnsi="Liberation Sans"/>
-          <w:b w:val="false"/>
+        <w:t>Có </w:t>
+      </w:r>
+      <w:r>
+        <w:rPr>
+          <w:rFonts w:ascii="Liberation Sans" w:hAnsi="Liberation Sans"/>
+          <w:b/>
+          <w:bCs/>
           <w:i w:val="false"/>
           <w:caps w:val="false"/>
           <w:smallCaps w:val="false"/>
@@ -5958,13 +5657,12 @@
           <w:spacing w:val="0"/>
           <w:sz w:val="23"/>
         </w:rPr>
-        <w:t>Có </w:t>
-      </w:r>
-      <w:r>
-        <w:rPr>
-          <w:rFonts w:ascii="Liberation Sans" w:hAnsi="Liberation Sans"/>
-          <w:b/>
-          <w:bCs/>
+        <w:t>50%</w:t>
+      </w:r>
+      <w:r>
+        <w:rPr>
+          <w:rFonts w:ascii="Liberation Sans" w:hAnsi="Liberation Sans"/>
+          <w:b w:val="false"/>
           <w:i w:val="false"/>
           <w:caps w:val="false"/>
           <w:smallCaps w:val="false"/>
@@ -5972,32 +5670,10 @@
           <w:spacing w:val="0"/>
           <w:sz w:val="23"/>
         </w:rPr>
-        <w:t>50%</w:t>
-      </w:r>
-      <w:r>
-        <w:rPr>
-          <w:rFonts w:ascii="Liberation Sans" w:hAnsi="Liberation Sans"/>
-          <w:b w:val="false"/>
-          <w:i w:val="false"/>
-          <w:caps w:val="false"/>
-          <w:smallCaps w:val="false"/>
-          <w:color w:val="000000"/>
-          <w:spacing w:val="0"/>
-          <w:sz w:val="23"/>
-        </w:rPr>
         <w:t> số test có </w:t>
       </w:r>
       <w:r>
-        <w:rPr>
-          <w:rFonts w:ascii="Liberation Sans" w:hAnsi="Liberation Sans"/>
-          <w:b w:val="false"/>
-          <w:i w:val="false"/>
-          <w:caps w:val="false"/>
-          <w:smallCaps w:val="false"/>
-          <w:color w:val="000000"/>
-          <w:spacing w:val="0"/>
-          <w:sz w:val="23"/>
-        </w:rPr>
+        <w:rPr/>
       </w:r>
       <m:oMath xmlns:m="http://schemas.openxmlformats.org/officeDocument/2006/math">
         <m:d>
@@ -6051,12 +5727,14 @@
           <w:bottom w:val="single" w:sz="2" w:space="1" w:color="EEEEEE"/>
         </w:pBdr>
         <w:bidi w:val="0"/>
-        <w:spacing w:lineRule="auto" w:line="292" w:before="0" w:after="0"/>
+        <w:spacing w:lineRule="auto" w:line="290" w:before="0" w:after="0"/>
         <w:ind w:start="0" w:end="0" w:hanging="0"/>
         <w:jc w:val="start"/>
         <w:rPr>
           <w:rFonts w:ascii="Liberation Sans" w:hAnsi="Liberation Sans"/>
           <w:b/>
+          <w:b/>
+          <w:i w:val="false"/>
           <w:i w:val="false"/>
           <w:caps w:val="false"/>
           <w:smallCaps w:val="false"/>
@@ -6118,12 +5796,14 @@
           <w:bottom w:val="single" w:sz="2" w:space="1" w:color="EEEEEE"/>
         </w:pBdr>
         <w:bidi w:val="0"/>
-        <w:spacing w:lineRule="auto" w:line="292" w:before="0" w:after="0"/>
+        <w:spacing w:lineRule="auto" w:line="290" w:before="0" w:after="0"/>
         <w:ind w:start="0" w:end="0" w:hanging="0"/>
         <w:jc w:val="start"/>
         <w:rPr>
           <w:rFonts w:ascii="Liberation Sans" w:hAnsi="Liberation Sans"/>
           <w:b/>
+          <w:b/>
+          <w:i w:val="false"/>
           <w:i w:val="false"/>
           <w:caps w:val="false"/>
           <w:smallCaps w:val="false"/>
@@ -6185,12 +5865,14 @@
           <w:bottom w:val="single" w:sz="2" w:space="1" w:color="EEEEEE"/>
         </w:pBdr>
         <w:bidi w:val="0"/>
-        <w:spacing w:lineRule="auto" w:line="292" w:before="0" w:after="0"/>
+        <w:spacing w:lineRule="auto" w:line="290" w:before="0" w:after="0"/>
         <w:ind w:start="0" w:end="0" w:hanging="0"/>
         <w:jc w:val="start"/>
         <w:rPr>
           <w:rFonts w:ascii="Liberation Sans" w:hAnsi="Liberation Sans"/>
           <w:b/>
+          <w:b/>
+          <w:i w:val="false"/>
           <w:i w:val="false"/>
           <w:caps w:val="false"/>
           <w:smallCaps w:val="false"/>
@@ -6221,23 +5903,33 @@
           <w:ilvl w:val="0"/>
           <w:numId w:val="5"/>
         </w:numPr>
-        <w:pBdr/>
         <w:tabs>
           <w:tab w:val="clear" w:pos="709"/>
           <w:tab w:val="left" w:pos="707" w:leader="none"/>
         </w:tabs>
         <w:bidi w:val="0"/>
-        <w:ind w:start="707" w:hanging="283"/>
-        <w:jc w:val="start"/>
-        <w:rPr>
-          <w:rFonts w:ascii="Liberation Sans" w:hAnsi="Liberation Sans"/>
+        <w:ind w:start="707" w:end="0" w:hanging="283"/>
+        <w:jc w:val="start"/>
+        <w:rPr/>
+      </w:pPr>
+      <w:r>
+        <w:rPr>
+          <w:rFonts w:ascii="Liberation Sans" w:hAnsi="Liberation Sans"/>
+          <w:b w:val="false"/>
+          <w:i w:val="false"/>
+          <w:caps w:val="false"/>
+          <w:smallCaps w:val="false"/>
+          <w:color w:val="000000"/>
+          <w:spacing w:val="0"/>
           <w:sz w:val="23"/>
         </w:rPr>
-      </w:pPr>
-      <w:r>
-        <w:rPr>
-          <w:rFonts w:ascii="Liberation Sans" w:hAnsi="Liberation Sans"/>
-          <w:b w:val="false"/>
+        <w:t>Từ </w:t>
+      </w:r>
+      <w:r>
+        <w:rPr>
+          <w:rFonts w:ascii="Liberation Sans" w:hAnsi="Liberation Sans"/>
+          <w:b/>
+          <w:bCs/>
           <w:i w:val="false"/>
           <w:caps w:val="false"/>
           <w:smallCaps w:val="false"/>
@@ -6245,13 +5937,12 @@
           <w:spacing w:val="0"/>
           <w:sz w:val="23"/>
         </w:rPr>
-        <w:t>Từ </w:t>
-      </w:r>
-      <w:r>
-        <w:rPr>
-          <w:rFonts w:ascii="Liberation Sans" w:hAnsi="Liberation Sans"/>
-          <w:b/>
-          <w:bCs/>
+        <w:t>1</w:t>
+      </w:r>
+      <w:r>
+        <w:rPr>
+          <w:rFonts w:ascii="Liberation Sans" w:hAnsi="Liberation Sans"/>
+          <w:b w:val="false"/>
           <w:i w:val="false"/>
           <w:caps w:val="false"/>
           <w:smallCaps w:val="false"/>
@@ -6259,12 +5950,13 @@
           <w:spacing w:val="0"/>
           <w:sz w:val="23"/>
         </w:rPr>
-        <w:t>1</w:t>
-      </w:r>
-      <w:r>
-        <w:rPr>
-          <w:rFonts w:ascii="Liberation Sans" w:hAnsi="Liberation Sans"/>
-          <w:b w:val="false"/>
+        <w:t> đến </w:t>
+      </w:r>
+      <w:r>
+        <w:rPr>
+          <w:rFonts w:ascii="Liberation Sans" w:hAnsi="Liberation Sans"/>
+          <w:b/>
+          <w:bCs/>
           <w:i w:val="false"/>
           <w:caps w:val="false"/>
           <w:smallCaps w:val="false"/>
@@ -6272,13 +5964,12 @@
           <w:spacing w:val="0"/>
           <w:sz w:val="23"/>
         </w:rPr>
-        <w:t> đến </w:t>
-      </w:r>
-      <w:r>
-        <w:rPr>
-          <w:rFonts w:ascii="Liberation Sans" w:hAnsi="Liberation Sans"/>
-          <w:b/>
-          <w:bCs/>
+        <w:t>50</w:t>
+      </w:r>
+      <w:r>
+        <w:rPr>
+          <w:rFonts w:ascii="Liberation Sans" w:hAnsi="Liberation Sans"/>
+          <w:b w:val="false"/>
           <w:i w:val="false"/>
           <w:caps w:val="false"/>
           <w:smallCaps w:val="false"/>
@@ -6286,12 +5977,13 @@
           <w:spacing w:val="0"/>
           <w:sz w:val="23"/>
         </w:rPr>
-        <w:t>50</w:t>
-      </w:r>
-      <w:r>
-        <w:rPr>
-          <w:rFonts w:ascii="Liberation Sans" w:hAnsi="Liberation Sans"/>
-          <w:b w:val="false"/>
+        <w:t> có </w:t>
+      </w:r>
+      <w:r>
+        <w:rPr>
+          <w:rFonts w:ascii="Liberation Sans" w:hAnsi="Liberation Sans"/>
+          <w:b/>
+          <w:bCs/>
           <w:i w:val="false"/>
           <w:caps w:val="false"/>
           <w:smallCaps w:val="false"/>
@@ -6299,13 +5991,12 @@
           <w:spacing w:val="0"/>
           <w:sz w:val="23"/>
         </w:rPr>
-        <w:t> có </w:t>
-      </w:r>
-      <w:r>
-        <w:rPr>
-          <w:rFonts w:ascii="Liberation Sans" w:hAnsi="Liberation Sans"/>
-          <w:b/>
-          <w:bCs/>
+        <w:t>9</w:t>
+      </w:r>
+      <w:r>
+        <w:rPr>
+          <w:rFonts w:ascii="Liberation Sans" w:hAnsi="Liberation Sans"/>
+          <w:b w:val="false"/>
           <w:i w:val="false"/>
           <w:caps w:val="false"/>
           <w:smallCaps w:val="false"/>
@@ -6313,12 +6004,13 @@
           <w:spacing w:val="0"/>
           <w:sz w:val="23"/>
         </w:rPr>
-        <w:t>9</w:t>
-      </w:r>
-      <w:r>
-        <w:rPr>
-          <w:rFonts w:ascii="Liberation Sans" w:hAnsi="Liberation Sans"/>
-          <w:b w:val="false"/>
+        <w:t> số phong phú là: </w:t>
+      </w:r>
+      <w:r>
+        <w:rPr>
+          <w:rFonts w:ascii="Liberation Sans" w:hAnsi="Liberation Sans"/>
+          <w:b/>
+          <w:bCs/>
           <w:i w:val="false"/>
           <w:caps w:val="false"/>
           <w:smallCaps w:val="false"/>
@@ -6326,35 +6018,7 @@
           <w:spacing w:val="0"/>
           <w:sz w:val="23"/>
         </w:rPr>
-        <w:t> số phong phú là: </w:t>
-      </w:r>
-      <w:r>
-        <w:rPr>
-          <w:rFonts w:ascii="Liberation Sans" w:hAnsi="Liberation Sans"/>
-          <w:b/>
-          <w:bCs/>
-          <w:i w:val="false"/>
-          <w:caps w:val="false"/>
-          <w:smallCaps w:val="false"/>
-          <w:color w:val="000000"/>
-          <w:spacing w:val="0"/>
-          <w:sz w:val="23"/>
-        </w:rPr>
-        <w:t>12, 18, 20, 24, 30, 36, 40, 42, 48.</w:t>
-      </w:r>
-      <w:r>
-        <w:rPr>
-          <w:rFonts w:ascii="Liberation Sans" w:hAnsi="Liberation Sans"/>
-          <w:b/>
-          <w:bCs/>
-          <w:i w:val="false"/>
-          <w:caps w:val="false"/>
-          <w:smallCaps w:val="false"/>
-          <w:color w:val="000000"/>
-          <w:spacing w:val="0"/>
-          <w:sz w:val="23"/>
-        </w:rPr>
-        <w:t> </w:t>
+        <w:t>12, 18, 20, 24, 30, 36, 40, 42, 48. </w:t>
       </w:r>
       <w:r>
         <w:br w:type="page"/>
@@ -6364,86 +6028,58 @@
       <w:pPr>
         <w:pStyle w:val="TextBody"/>
         <w:widowControl/>
-        <w:numPr>
-          <w:ilvl w:val="0"/>
-          <w:numId w:val="0"/>
-        </w:numPr>
-        <w:pBdr/>
-        <w:bidi w:val="0"/>
-        <w:ind w:start="707" w:hanging="0"/>
+        <w:bidi w:val="0"/>
+        <w:ind w:start="707" w:end="0" w:hanging="0"/>
         <w:jc w:val="center"/>
         <w:rPr>
           <w:rFonts w:ascii="Liberation Sans" w:hAnsi="Liberation Sans"/>
           <w:b/>
           <w:b/>
           <w:bCs/>
-          <w:sz w:val="24"/>
-          <w:szCs w:val="24"/>
-        </w:rPr>
-      </w:pPr>
-      <w:r>
-        <w:rPr>
-          <w:rFonts w:ascii="Liberation Sans" w:hAnsi="Liberation Sans"/>
-          <w:b/>
-          <w:bCs/>
-          <w:i w:val="false"/>
-          <w:caps w:val="false"/>
-          <w:smallCaps w:val="false"/>
-          <w:color w:val="000000"/>
-          <w:spacing w:val="0"/>
-          <w:sz w:val="24"/>
-          <w:szCs w:val="24"/>
-        </w:rPr>
-        <w:t xml:space="preserve">Bài </w:t>
-      </w:r>
-      <w:r>
-        <w:rPr>
-          <w:rFonts w:ascii="Liberation Sans" w:hAnsi="Liberation Sans"/>
-          <w:b/>
-          <w:bCs/>
-          <w:i w:val="false"/>
-          <w:caps w:val="false"/>
-          <w:smallCaps w:val="false"/>
-          <w:color w:val="000000"/>
-          <w:spacing w:val="0"/>
-          <w:sz w:val="24"/>
-          <w:szCs w:val="24"/>
-        </w:rPr>
-        <w:t>2: Diffe</w:t>
-      </w:r>
-      <w:r>
-        <w:rPr>
-          <w:rFonts w:ascii="Liberation Sans" w:hAnsi="Liberation Sans"/>
-          <w:b/>
-          <w:bCs/>
-          <w:i w:val="false"/>
-          <w:caps w:val="false"/>
-          <w:smallCaps w:val="false"/>
-          <w:color w:val="000000"/>
-          <w:spacing w:val="0"/>
-          <w:sz w:val="24"/>
-          <w:szCs w:val="24"/>
-        </w:rPr>
-        <w:t xml:space="preserve">rent Divisors </w:t>
+          <w:i w:val="false"/>
+          <w:i w:val="false"/>
+          <w:caps w:val="false"/>
+          <w:smallCaps w:val="false"/>
+          <w:color w:val="000000"/>
+          <w:spacing w:val="0"/>
+          <w:sz w:val="24"/>
+          <w:szCs w:val="24"/>
+        </w:rPr>
+      </w:pPr>
+      <w:r>
+        <w:rPr>
+          <w:rFonts w:ascii="Liberation Sans" w:hAnsi="Liberation Sans"/>
+          <w:b/>
+          <w:bCs/>
+          <w:i w:val="false"/>
+          <w:caps w:val="false"/>
+          <w:smallCaps w:val="false"/>
+          <w:color w:val="000000"/>
+          <w:spacing w:val="0"/>
+          <w:sz w:val="24"/>
+          <w:szCs w:val="24"/>
+        </w:rPr>
+        <w:t xml:space="preserve">Bài 2: Different Divisors </w:t>
       </w:r>
     </w:p>
     <w:p>
       <w:pPr>
         <w:pStyle w:val="TextBody"/>
         <w:widowControl/>
-        <w:numPr>
-          <w:ilvl w:val="0"/>
-          <w:numId w:val="0"/>
-        </w:numPr>
-        <w:pBdr/>
-        <w:bidi w:val="0"/>
-        <w:ind w:start="707" w:hanging="0"/>
+        <w:bidi w:val="0"/>
+        <w:ind w:start="707" w:end="0" w:hanging="0"/>
         <w:jc w:val="center"/>
         <w:rPr>
           <w:rFonts w:ascii="Liberation Sans" w:hAnsi="Liberation Sans"/>
           <w:b/>
           <w:b/>
           <w:bCs/>
+          <w:i w:val="false"/>
+          <w:i w:val="false"/>
+          <w:caps w:val="false"/>
+          <w:smallCaps w:val="false"/>
+          <w:color w:val="000000"/>
+          <w:spacing w:val="0"/>
           <w:sz w:val="24"/>
           <w:szCs w:val="24"/>
         </w:rPr>
@@ -6468,29 +6104,25 @@
       <w:pPr>
         <w:pStyle w:val="TextBody"/>
         <w:widowControl/>
-        <w:numPr>
-          <w:ilvl w:val="0"/>
-          <w:numId w:val="0"/>
-        </w:numPr>
-        <w:pBdr/>
-        <w:bidi w:val="0"/>
-        <w:ind w:start="707" w:hanging="0"/>
+        <w:bidi w:val="0"/>
+        <w:ind w:start="707" w:end="0" w:hanging="0"/>
         <w:jc w:val="center"/>
         <w:rPr>
           <w:i w:val="false"/>
-          <w:caps w:val="false"/>
-          <w:smallCaps w:val="false"/>
-          <w:color w:val="000000"/>
-          <w:spacing w:val="0"/>
-        </w:rPr>
-      </w:pPr>
-      <w:r>
-        <w:rPr>
-          <w:rFonts w:ascii="Liberation Sans" w:hAnsi="Liberation Sans"/>
-          <w:b/>
-          <w:bCs/>
-          <w:sz w:val="24"/>
-          <w:szCs w:val="24"/>
+          <w:i w:val="false"/>
+          <w:caps w:val="false"/>
+          <w:smallCaps w:val="false"/>
+          <w:color w:val="000000"/>
+          <w:spacing w:val="0"/>
+        </w:rPr>
+      </w:pPr>
+      <w:r>
+        <w:rPr>
+          <w:i w:val="false"/>
+          <w:caps w:val="false"/>
+          <w:smallCaps w:val="false"/>
+          <w:color w:val="000000"/>
+          <w:spacing w:val="0"/>
         </w:rPr>
       </w:r>
     </w:p>
@@ -6498,14 +6130,9 @@
       <w:pPr>
         <w:pStyle w:val="TextBody"/>
         <w:widowControl/>
-        <w:pBdr/>
-        <w:bidi w:val="0"/>
-        <w:jc w:val="start"/>
-        <w:rPr>
-          <w:rFonts w:ascii="Liberation Sans" w:hAnsi="Liberation Sans"/>
-          <w:sz w:val="24"/>
-          <w:szCs w:val="24"/>
-        </w:rPr>
+        <w:bidi w:val="0"/>
+        <w:jc w:val="start"/>
+        <w:rPr/>
       </w:pPr>
       <w:r>
         <w:rPr>
@@ -6758,14 +6385,9 @@
       <w:pPr>
         <w:pStyle w:val="TextBody"/>
         <w:widowControl/>
-        <w:pBdr/>
-        <w:bidi w:val="0"/>
-        <w:jc w:val="start"/>
-        <w:rPr>
-          <w:rFonts w:ascii="Liberation Sans" w:hAnsi="Liberation Sans"/>
-          <w:sz w:val="24"/>
-          <w:szCs w:val="24"/>
-        </w:rPr>
+        <w:bidi w:val="0"/>
+        <w:jc w:val="start"/>
+        <w:rPr/>
       </w:pPr>
       <w:r>
         <w:rPr>
@@ -6848,14 +6470,9 @@
           <w:ilvl w:val="0"/>
           <w:numId w:val="6"/>
         </w:numPr>
-        <w:pBdr/>
-        <w:bidi w:val="0"/>
-        <w:jc w:val="start"/>
-        <w:rPr>
-          <w:rFonts w:ascii="Liberation Sans" w:hAnsi="Liberation Sans"/>
-          <w:sz w:val="24"/>
-          <w:szCs w:val="24"/>
-        </w:rPr>
+        <w:bidi w:val="0"/>
+        <w:jc w:val="start"/>
+        <w:rPr/>
       </w:pPr>
       <w:r>
         <w:rPr>
@@ -6924,14 +6541,9 @@
           <w:ilvl w:val="0"/>
           <w:numId w:val="6"/>
         </w:numPr>
-        <w:pBdr/>
-        <w:bidi w:val="0"/>
-        <w:jc w:val="start"/>
-        <w:rPr>
-          <w:rFonts w:ascii="Liberation Sans" w:hAnsi="Liberation Sans"/>
-          <w:sz w:val="24"/>
-          <w:szCs w:val="24"/>
-        </w:rPr>
+        <w:bidi w:val="0"/>
+        <w:jc w:val="start"/>
+        <w:rPr/>
       </w:pPr>
       <w:r>
         <w:rPr>
@@ -7010,18 +6622,18 @@
       <w:pPr>
         <w:pStyle w:val="Normal"/>
         <w:widowControl/>
-        <w:pBdr/>
-        <w:bidi w:val="0"/>
-        <w:jc w:val="start"/>
-        <w:rPr>
-          <w:rFonts w:ascii="Liberation Sans" w:hAnsi="Liberation Sans"/>
-          <w:b/>
-          <w:b/>
-          <w:bCs/>
-          <w:i w:val="false"/>
-          <w:caps w:val="false"/>
-          <w:smallCaps w:val="false"/>
-          <w:color w:val="222222"/>
+        <w:bidi w:val="0"/>
+        <w:jc w:val="start"/>
+        <w:rPr>
+          <w:rFonts w:ascii="Liberation Sans" w:hAnsi="Liberation Sans"/>
+          <w:b/>
+          <w:b/>
+          <w:bCs/>
+          <w:i w:val="false"/>
+          <w:i w:val="false"/>
+          <w:caps w:val="false"/>
+          <w:smallCaps w:val="false"/>
+          <w:color w:val="000000"/>
           <w:spacing w:val="0"/>
           <w:sz w:val="24"/>
           <w:szCs w:val="24"/>
@@ -7051,21 +6663,10 @@
           <w:ilvl w:val="0"/>
           <w:numId w:val="9"/>
         </w:numPr>
-        <w:pBdr/>
         <w:bidi w:val="0"/>
         <w:spacing w:before="0" w:after="0"/>
         <w:jc w:val="start"/>
-        <w:rPr>
-          <w:rFonts w:ascii="Liberation Sans" w:hAnsi="Liberation Sans"/>
-          <w:b w:val="false"/>
-          <w:i w:val="false"/>
-          <w:caps w:val="false"/>
-          <w:smallCaps w:val="false"/>
-          <w:color w:val="222222"/>
-          <w:spacing w:val="0"/>
-          <w:sz w:val="24"/>
-          <w:szCs w:val="24"/>
-        </w:rPr>
+        <w:rPr/>
       </w:pPr>
       <w:r>
         <w:rPr>
@@ -7270,21 +6871,10 @@
           <w:ilvl w:val="0"/>
           <w:numId w:val="9"/>
         </w:numPr>
-        <w:pBdr/>
         <w:bidi w:val="0"/>
         <w:spacing w:before="0" w:after="0"/>
         <w:jc w:val="start"/>
-        <w:rPr>
-          <w:rFonts w:ascii="Liberation Sans" w:hAnsi="Liberation Sans"/>
-          <w:b w:val="false"/>
-          <w:i w:val="false"/>
-          <w:caps w:val="false"/>
-          <w:smallCaps w:val="false"/>
-          <w:color w:val="222222"/>
-          <w:spacing w:val="0"/>
-          <w:sz w:val="24"/>
-          <w:szCs w:val="24"/>
-        </w:rPr>
+        <w:rPr/>
       </w:pPr>
       <w:r>
         <w:rPr>
@@ -7492,6 +7082,8 @@
         <w:rPr>
           <w:rFonts w:ascii="Liberation Sans" w:hAnsi="Liberation Sans"/>
           <w:b/>
+          <w:b/>
+          <w:i w:val="false"/>
           <w:i w:val="false"/>
           <w:caps w:val="false"/>
           <w:smallCaps w:val="false"/>
@@ -7520,22 +7112,11 @@
       <w:pPr>
         <w:pStyle w:val="TextBody"/>
         <w:widowControl/>
-        <w:pBdr/>
         <w:bidi w:val="0"/>
         <w:spacing w:before="0" w:after="0"/>
         <w:ind w:start="0" w:end="0" w:hanging="0"/>
         <w:jc w:val="start"/>
-        <w:rPr>
-          <w:rFonts w:ascii="Liberation Sans" w:hAnsi="Liberation Sans"/>
-          <w:b w:val="false"/>
-          <w:i w:val="false"/>
-          <w:caps w:val="false"/>
-          <w:smallCaps w:val="false"/>
-          <w:color w:val="222222"/>
-          <w:spacing w:val="0"/>
-          <w:sz w:val="24"/>
-          <w:szCs w:val="24"/>
-        </w:rPr>
+        <w:rPr/>
       </w:pPr>
       <w:r>
         <w:rPr>
@@ -7603,9 +7184,10 @@
           <w:b/>
           <w:bCs/>
           <w:i w:val="false"/>
-          <w:caps w:val="false"/>
-          <w:smallCaps w:val="false"/>
-          <w:color w:val="222222"/>
+          <w:i w:val="false"/>
+          <w:caps w:val="false"/>
+          <w:smallCaps w:val="false"/>
+          <w:color w:val="000000"/>
           <w:spacing w:val="0"/>
           <w:sz w:val="24"/>
           <w:szCs w:val="24"/>
@@ -7637,7 +7219,14 @@
         <w:jc w:val="start"/>
         <w:rPr>
           <w:rFonts w:ascii="Liberation Sans" w:hAnsi="Liberation Sans"/>
-          <w:color w:val="222222"/>
+          <w:b/>
+          <w:b/>
+          <w:i w:val="false"/>
+          <w:i w:val="false"/>
+          <w:caps w:val="false"/>
+          <w:smallCaps w:val="false"/>
+          <w:color w:val="222222"/>
+          <w:spacing w:val="0"/>
           <w:sz w:val="24"/>
           <w:szCs w:val="24"/>
           <w:bdr w:val="single" w:sz="2" w:space="1" w:color="888888"/>
@@ -7671,6 +7260,8 @@
         <w:rPr>
           <w:rFonts w:ascii="Liberation Sans" w:hAnsi="Liberation Sans"/>
           <w:b w:val="false"/>
+          <w:b w:val="false"/>
+          <w:i w:val="false"/>
           <w:i w:val="false"/>
           <w:caps w:val="false"/>
           <w:smallCaps w:val="false"/>
@@ -7710,6 +7301,8 @@
         <w:rPr>
           <w:rFonts w:ascii="Liberation Sans" w:hAnsi="Liberation Sans"/>
           <w:b w:val="false"/>
+          <w:b w:val="false"/>
+          <w:i w:val="false"/>
           <w:i w:val="false"/>
           <w:caps w:val="false"/>
           <w:smallCaps w:val="false"/>
@@ -7747,6 +7340,8 @@
         <w:rPr>
           <w:rFonts w:ascii="Liberation Sans" w:hAnsi="Liberation Sans"/>
           <w:b w:val="false"/>
+          <w:b w:val="false"/>
+          <w:i w:val="false"/>
           <w:i w:val="false"/>
           <w:caps w:val="false"/>
           <w:smallCaps w:val="false"/>
@@ -7783,7 +7378,14 @@
         <w:jc w:val="start"/>
         <w:rPr>
           <w:rFonts w:ascii="Liberation Sans" w:hAnsi="Liberation Sans"/>
-          <w:color w:val="222222"/>
+          <w:b/>
+          <w:b/>
+          <w:i w:val="false"/>
+          <w:i w:val="false"/>
+          <w:caps w:val="false"/>
+          <w:smallCaps w:val="false"/>
+          <w:color w:val="222222"/>
+          <w:spacing w:val="0"/>
           <w:sz w:val="24"/>
           <w:szCs w:val="24"/>
           <w:bdr w:val="single" w:sz="2" w:space="1" w:color="888888"/>
@@ -7817,6 +7419,8 @@
         <w:rPr>
           <w:rFonts w:ascii="Liberation Sans" w:hAnsi="Liberation Sans"/>
           <w:b w:val="false"/>
+          <w:b w:val="false"/>
+          <w:i w:val="false"/>
           <w:i w:val="false"/>
           <w:caps w:val="false"/>
           <w:smallCaps w:val="false"/>
@@ -7856,6 +7460,8 @@
         <w:rPr>
           <w:rFonts w:ascii="Liberation Sans" w:hAnsi="Liberation Sans"/>
           <w:b w:val="false"/>
+          <w:b w:val="false"/>
+          <w:i w:val="false"/>
           <w:i w:val="false"/>
           <w:caps w:val="false"/>
           <w:smallCaps w:val="false"/>
@@ -7893,6 +7499,8 @@
         <w:rPr>
           <w:rFonts w:ascii="Liberation Sans" w:hAnsi="Liberation Sans"/>
           <w:b/>
+          <w:b/>
+          <w:i w:val="false"/>
           <w:i w:val="false"/>
           <w:caps w:val="false"/>
           <w:smallCaps w:val="false"/>
@@ -7927,6 +7535,8 @@
         <w:rPr>
           <w:rFonts w:ascii="Liberation Sans" w:hAnsi="Liberation Sans"/>
           <w:b/>
+          <w:b/>
+          <w:i w:val="false"/>
           <w:i w:val="false"/>
           <w:caps w:val="false"/>
           <w:smallCaps w:val="false"/>
@@ -7959,12 +7569,7 @@
         <w:spacing w:before="0" w:after="0"/>
         <w:ind w:start="0" w:end="0" w:hanging="0"/>
         <w:jc w:val="start"/>
-        <w:rPr>
-          <w:rFonts w:ascii="Liberation Sans" w:hAnsi="Liberation Sans"/>
-          <w:color w:val="222222"/>
-          <w:sz w:val="24"/>
-          <w:szCs w:val="24"/>
-        </w:rPr>
+        <w:rPr/>
       </w:pPr>
       <w:r>
         <w:rPr>
@@ -8309,28 +7914,18 @@
           <w:pgNumType w:fmt="decimal"/>
           <w:formProt w:val="false"/>
           <w:textDirection w:val="lrTb"/>
+          <w:docGrid w:type="default" w:linePitch="100" w:charSpace="0"/>
         </w:sectPr>
       </w:pPr>
     </w:p>
     <w:p>
       <w:pPr>
         <w:pStyle w:val="TextBody"/>
-        <w:pBdr/>
         <w:bidi w:val="0"/>
         <w:spacing w:lineRule="atLeast" w:line="315" w:before="0" w:after="0"/>
         <w:ind w:start="0" w:end="0" w:hanging="0"/>
         <w:jc w:val="start"/>
-        <w:rPr>
-          <w:rFonts w:ascii="Liberation Sans" w:hAnsi="Liberation Sans"/>
-          <w:b w:val="false"/>
-          <w:i w:val="false"/>
-          <w:caps w:val="false"/>
-          <w:smallCaps w:val="false"/>
-          <w:color w:val="222222"/>
-          <w:spacing w:val="0"/>
-          <w:sz w:val="24"/>
-          <w:szCs w:val="24"/>
-        </w:rPr>
+        <w:rPr/>
       </w:pPr>
       <w:r>
         <w:rPr>
@@ -8682,21 +8277,7 @@
           <w:sz w:val="24"/>
           <w:szCs w:val="24"/>
         </w:rPr>
-        <w:t xml:space="preserve"> số được liệt kê</w:t>
-      </w:r>
-      <w:r>
-        <w:rPr>
-          <w:rFonts w:ascii="Liberation Sans" w:hAnsi="Liberation Sans"/>
-          <w:b w:val="false"/>
-          <w:i w:val="false"/>
-          <w:caps w:val="false"/>
-          <w:smallCaps w:val="false"/>
-          <w:color w:val="222222"/>
-          <w:spacing w:val="0"/>
-          <w:sz w:val="24"/>
-          <w:szCs w:val="24"/>
-        </w:rPr>
-        <w:t xml:space="preserve"> </w:t>
+        <w:t xml:space="preserve"> số được liệt kê </w:t>
       </w:r>
       <w:r>
         <w:rPr>
@@ -8753,22 +8334,11 @@
     <w:p>
       <w:pPr>
         <w:pStyle w:val="TextBody"/>
-        <w:pBdr/>
         <w:bidi w:val="0"/>
         <w:spacing w:lineRule="atLeast" w:line="315" w:before="0" w:after="0"/>
         <w:ind w:start="0" w:end="0" w:hanging="0"/>
         <w:jc w:val="start"/>
-        <w:rPr>
-          <w:rFonts w:ascii="Liberation Sans" w:hAnsi="Liberation Sans"/>
-          <w:b w:val="false"/>
-          <w:i w:val="false"/>
-          <w:caps w:val="false"/>
-          <w:smallCaps w:val="false"/>
-          <w:color w:val="222222"/>
-          <w:spacing w:val="0"/>
-          <w:sz w:val="24"/>
-          <w:szCs w:val="24"/>
-        </w:rPr>
+        <w:rPr/>
       </w:pPr>
       <w:r>
         <w:rPr>
@@ -9218,21 +8788,7 @@
           <w:sz w:val="24"/>
           <w:szCs w:val="24"/>
         </w:rPr>
-        <w:t xml:space="preserve"> nhỏ hơn</w:t>
-      </w:r>
-      <w:r>
-        <w:rPr>
-          <w:rFonts w:ascii="Liberation Sans" w:hAnsi="Liberation Sans"/>
-          <w:b w:val="false"/>
-          <w:i w:val="false"/>
-          <w:caps w:val="false"/>
-          <w:smallCaps w:val="false"/>
-          <w:color w:val="222222"/>
-          <w:spacing w:val="0"/>
-          <w:sz w:val="24"/>
-          <w:szCs w:val="24"/>
-        </w:rPr>
-        <w:t> </w:t>
+        <w:t xml:space="preserve"> nhỏ hơn </w:t>
       </w:r>
       <w:bookmarkStart w:id="130" w:name="MathJax-Span-134"/>
       <w:bookmarkStart w:id="131" w:name="MathJax-Span-135"/>
@@ -9323,6 +8879,7 @@
           <w:pgMar w:left="1134" w:right="1134" w:header="0" w:top="1134" w:footer="0" w:bottom="1134" w:gutter="0"/>
           <w:formProt w:val="false"/>
           <w:textDirection w:val="lrTb"/>
+          <w:docGrid w:type="default" w:linePitch="100" w:charSpace="0"/>
         </w:sectPr>
       </w:pPr>
     </w:p>
@@ -9333,6 +8890,14 @@
         <w:jc w:val="start"/>
         <w:rPr>
           <w:rFonts w:ascii="Liberation Sans" w:hAnsi="Liberation Sans"/>
+          <w:b w:val="false"/>
+          <w:b w:val="false"/>
+          <w:i w:val="false"/>
+          <w:i w:val="false"/>
+          <w:caps w:val="false"/>
+          <w:smallCaps w:val="false"/>
+          <w:color w:val="000000"/>
+          <w:spacing w:val="0"/>
           <w:sz w:val="24"/>
           <w:szCs w:val="24"/>
         </w:rPr>
@@ -9365,39 +8930,30 @@
           <w:b/>
           <w:b/>
           <w:bCs/>
-          <w:sz w:val="24"/>
-          <w:szCs w:val="24"/>
-        </w:rPr>
-      </w:pPr>
-      <w:r>
-        <w:rPr>
-          <w:rFonts w:ascii="Liberation Sans" w:hAnsi="Liberation Sans"/>
-          <w:b/>
-          <w:bCs/>
-          <w:i w:val="false"/>
-          <w:caps w:val="false"/>
-          <w:smallCaps w:val="false"/>
-          <w:color w:val="000000"/>
-          <w:spacing w:val="0"/>
-          <w:sz w:val="24"/>
-          <w:szCs w:val="24"/>
-        </w:rPr>
-        <w:t xml:space="preserve">Bài </w:t>
-      </w:r>
-      <w:r>
-        <w:rPr>
-          <w:rFonts w:ascii="Liberation Sans" w:hAnsi="Liberation Sans"/>
-          <w:b/>
-          <w:bCs/>
-          <w:i w:val="false"/>
-          <w:caps w:val="false"/>
-          <w:smallCaps w:val="false"/>
-          <w:color w:val="000000"/>
-          <w:spacing w:val="0"/>
-          <w:sz w:val="24"/>
-          <w:szCs w:val="24"/>
-        </w:rPr>
-        <w:t xml:space="preserve">3: Pleasant Pairs </w:t>
+          <w:i w:val="false"/>
+          <w:i w:val="false"/>
+          <w:caps w:val="false"/>
+          <w:smallCaps w:val="false"/>
+          <w:color w:val="000000"/>
+          <w:spacing w:val="0"/>
+          <w:sz w:val="24"/>
+          <w:szCs w:val="24"/>
+        </w:rPr>
+      </w:pPr>
+      <w:r>
+        <w:rPr>
+          <w:rFonts w:ascii="Liberation Sans" w:hAnsi="Liberation Sans"/>
+          <w:b/>
+          <w:bCs/>
+          <w:i w:val="false"/>
+          <w:caps w:val="false"/>
+          <w:smallCaps w:val="false"/>
+          <w:color w:val="000000"/>
+          <w:spacing w:val="0"/>
+          <w:sz w:val="24"/>
+          <w:szCs w:val="24"/>
+        </w:rPr>
+        <w:t xml:space="preserve">Bài 3: Pleasant Pairs </w:t>
       </w:r>
     </w:p>
     <w:p>
@@ -9410,6 +8966,12 @@
           <w:b/>
           <w:b/>
           <w:bCs/>
+          <w:i w:val="false"/>
+          <w:i w:val="false"/>
+          <w:caps w:val="false"/>
+          <w:smallCaps w:val="false"/>
+          <w:color w:val="000000"/>
+          <w:spacing w:val="0"/>
           <w:sz w:val="24"/>
           <w:szCs w:val="24"/>
         </w:rPr>
@@ -9437,19 +8999,20 @@
         <w:jc w:val="center"/>
         <w:rPr>
           <w:i w:val="false"/>
-          <w:caps w:val="false"/>
-          <w:smallCaps w:val="false"/>
-          <w:color w:val="000000"/>
-          <w:spacing w:val="0"/>
-        </w:rPr>
-      </w:pPr>
-      <w:r>
-        <w:rPr>
-          <w:rFonts w:ascii="Liberation Sans" w:hAnsi="Liberation Sans"/>
-          <w:b/>
-          <w:bCs/>
-          <w:sz w:val="24"/>
-          <w:szCs w:val="24"/>
+          <w:i w:val="false"/>
+          <w:caps w:val="false"/>
+          <w:smallCaps w:val="false"/>
+          <w:color w:val="000000"/>
+          <w:spacing w:val="0"/>
+        </w:rPr>
+      </w:pPr>
+      <w:r>
+        <w:rPr>
+          <w:i w:val="false"/>
+          <w:caps w:val="false"/>
+          <w:smallCaps w:val="false"/>
+          <w:color w:val="000000"/>
+          <w:spacing w:val="0"/>
         </w:rPr>
       </w:r>
     </w:p>
@@ -9458,11 +9021,7 @@
         <w:pStyle w:val="Normal"/>
         <w:bidi w:val="0"/>
         <w:jc w:val="start"/>
-        <w:rPr>
-          <w:rFonts w:ascii="Liberation Sans" w:hAnsi="Liberation Sans"/>
-          <w:sz w:val="24"/>
-          <w:szCs w:val="24"/>
-        </w:rPr>
+        <w:rPr/>
       </w:pPr>
       <w:r>
         <w:rPr>
@@ -9479,17 +9038,7 @@
         <w:t xml:space="preserve">Bạn được cho một mảng số nguyên </w:t>
       </w:r>
       <w:r>
-        <w:rPr>
-          <w:rFonts w:ascii="Liberation Sans" w:hAnsi="Liberation Sans"/>
-          <w:b w:val="false"/>
-          <w:i w:val="false"/>
-          <w:caps w:val="false"/>
-          <w:smallCaps w:val="false"/>
-          <w:color w:val="000000"/>
-          <w:spacing w:val="0"/>
-          <w:sz w:val="24"/>
-          <w:szCs w:val="24"/>
-        </w:rPr>
+        <w:rPr/>
       </w:r>
       <m:oMath xmlns:m="http://schemas.openxmlformats.org/officeDocument/2006/math">
         <m:sSub>
@@ -9585,17 +9134,7 @@
         <w:t xml:space="preserve"> số nguyên riêng biệt. Đếm số cặp của vị trí </w:t>
       </w:r>
       <w:r>
-        <w:rPr>
-          <w:rFonts w:ascii="Liberation Sans" w:hAnsi="Liberation Sans"/>
-          <w:b w:val="false"/>
-          <w:i w:val="false"/>
-          <w:caps w:val="false"/>
-          <w:smallCaps w:val="false"/>
-          <w:color w:val="000000"/>
-          <w:spacing w:val="0"/>
-          <w:sz w:val="24"/>
-          <w:szCs w:val="24"/>
-        </w:rPr>
+        <w:rPr/>
       </w:r>
       <m:oMath xmlns:m="http://schemas.openxmlformats.org/officeDocument/2006/math">
         <m:d>
@@ -9631,17 +9170,7 @@
         <w:t xml:space="preserve">mà </w:t>
       </w:r>
       <w:r>
-        <w:rPr>
-          <w:rFonts w:ascii="Liberation Sans" w:hAnsi="Liberation Sans"/>
-          <w:b w:val="false"/>
-          <w:i w:val="false"/>
-          <w:caps w:val="false"/>
-          <w:smallCaps w:val="false"/>
-          <w:color w:val="000000"/>
-          <w:spacing w:val="0"/>
-          <w:sz w:val="24"/>
-          <w:szCs w:val="24"/>
-        </w:rPr>
+        <w:rPr/>
       </w:r>
       <m:oMath xmlns:m="http://schemas.openxmlformats.org/officeDocument/2006/math">
         <m:r>
@@ -9669,17 +9198,7 @@
         <w:t xml:space="preserve">và </w:t>
       </w:r>
       <w:r>
-        <w:rPr>
-          <w:rFonts w:ascii="Liberation Sans" w:hAnsi="Liberation Sans"/>
-          <w:b w:val="false"/>
-          <w:i w:val="false"/>
-          <w:caps w:val="false"/>
-          <w:smallCaps w:val="false"/>
-          <w:color w:val="000000"/>
-          <w:spacing w:val="0"/>
-          <w:sz w:val="24"/>
-          <w:szCs w:val="24"/>
-        </w:rPr>
+        <w:rPr/>
       </w:r>
       <m:oMath xmlns:m="http://schemas.openxmlformats.org/officeDocument/2006/math">
         <m:sSub>
@@ -9734,9 +9253,10 @@
           <w:b/>
           <w:bCs/>
           <w:i w:val="false"/>
-          <w:caps w:val="false"/>
-          <w:smallCaps w:val="false"/>
-          <w:color w:val="222222"/>
+          <w:i w:val="false"/>
+          <w:caps w:val="false"/>
+          <w:smallCaps w:val="false"/>
+          <w:color w:val="000000"/>
           <w:spacing w:val="0"/>
           <w:sz w:val="24"/>
           <w:szCs w:val="24"/>
@@ -9766,7 +9286,6 @@
           <w:ilvl w:val="0"/>
           <w:numId w:val="10"/>
         </w:numPr>
-        <w:pBdr/>
         <w:bidi w:val="0"/>
         <w:spacing w:before="0" w:after="0"/>
         <w:jc w:val="start"/>
@@ -9832,17 +9351,7 @@
       <w:bookmarkEnd w:id="139"/>
       <w:bookmarkEnd w:id="140"/>
       <w:r>
-        <w:rPr>
-          <w:rFonts w:ascii="Liberation Sans" w:hAnsi="Liberation Sans"/>
-          <w:b w:val="false"/>
-          <w:i w:val="false"/>
-          <w:caps w:val="false"/>
-          <w:smallCaps w:val="false"/>
-          <w:color w:val="222222"/>
-          <w:spacing w:val="0"/>
-          <w:sz w:val="24"/>
-          <w:szCs w:val="24"/>
-        </w:rPr>
+        <w:rPr/>
       </w:r>
       <m:oMath xmlns:m="http://schemas.openxmlformats.org/officeDocument/2006/math"/>
       <w:r>
@@ -9868,21 +9377,10 @@
           <w:ilvl w:val="0"/>
           <w:numId w:val="10"/>
         </w:numPr>
-        <w:pBdr/>
         <w:bidi w:val="0"/>
         <w:spacing w:before="0" w:after="0"/>
         <w:jc w:val="start"/>
-        <w:rPr>
-          <w:rFonts w:ascii="Liberation Sans" w:hAnsi="Liberation Sans"/>
-          <w:b w:val="false"/>
-          <w:i w:val="false"/>
-          <w:caps w:val="false"/>
-          <w:smallCaps w:val="false"/>
-          <w:color w:val="222222"/>
-          <w:spacing w:val="0"/>
-          <w:sz w:val="24"/>
-          <w:szCs w:val="24"/>
-        </w:rPr>
+        <w:rPr/>
       </w:pPr>
       <w:r>
         <w:rPr>
@@ -9940,17 +9438,7 @@
         <w:t> </w:t>
       </w:r>
       <w:r>
-        <w:rPr>
-          <w:rFonts w:ascii="Liberation Sans" w:hAnsi="Liberation Sans"/>
-          <w:b w:val="false"/>
-          <w:i w:val="false"/>
-          <w:caps w:val="false"/>
-          <w:smallCaps w:val="false"/>
-          <w:color w:val="222222"/>
-          <w:spacing w:val="0"/>
-          <w:sz w:val="24"/>
-          <w:szCs w:val="24"/>
-        </w:rPr>
+        <w:rPr/>
       </w:r>
       <m:oMath xmlns:m="http://schemas.openxmlformats.org/officeDocument/2006/math"/>
       <w:r>
@@ -10005,21 +9493,10 @@
           <w:ilvl w:val="0"/>
           <w:numId w:val="10"/>
         </w:numPr>
-        <w:pBdr/>
         <w:bidi w:val="0"/>
         <w:spacing w:before="0" w:after="0"/>
         <w:jc w:val="start"/>
-        <w:rPr>
-          <w:rFonts w:ascii="Liberation Sans" w:hAnsi="Liberation Sans"/>
-          <w:b w:val="false"/>
-          <w:i w:val="false"/>
-          <w:caps w:val="false"/>
-          <w:smallCaps w:val="false"/>
-          <w:color w:val="222222"/>
-          <w:spacing w:val="0"/>
-          <w:sz w:val="24"/>
-          <w:szCs w:val="24"/>
-        </w:rPr>
+        <w:rPr/>
       </w:pPr>
       <w:r>
         <w:rPr>
@@ -10106,17 +9583,7 @@
         <w:t xml:space="preserve"> số nguyên  </w:t>
       </w:r>
       <w:r>
-        <w:rPr>
-          <w:rFonts w:ascii="Liberation Sans" w:hAnsi="Liberation Sans"/>
-          <w:b w:val="false"/>
-          <w:i w:val="false"/>
-          <w:caps w:val="false"/>
-          <w:smallCaps w:val="false"/>
-          <w:color w:val="222222"/>
-          <w:spacing w:val="0"/>
-          <w:sz w:val="24"/>
-          <w:szCs w:val="24"/>
-        </w:rPr>
+        <w:rPr/>
       </w:r>
       <m:oMath xmlns:m="http://schemas.openxmlformats.org/officeDocument/2006/math">
         <m:sSub>
@@ -10298,21 +9765,10 @@
           <w:ilvl w:val="0"/>
           <w:numId w:val="10"/>
         </w:numPr>
-        <w:pBdr/>
         <w:bidi w:val="0"/>
         <w:spacing w:before="0" w:after="0"/>
         <w:jc w:val="start"/>
-        <w:rPr>
-          <w:rFonts w:ascii="Liberation Sans" w:hAnsi="Liberation Sans"/>
-          <w:b w:val="false"/>
-          <w:i w:val="false"/>
-          <w:caps w:val="false"/>
-          <w:smallCaps w:val="false"/>
-          <w:color w:val="222222"/>
-          <w:spacing w:val="0"/>
-          <w:sz w:val="24"/>
-          <w:szCs w:val="24"/>
-        </w:rPr>
+        <w:rPr/>
       </w:pPr>
       <w:r>
         <w:rPr>
@@ -10358,21 +9814,7 @@
         <w:t>trên tất cả các trường hợp thử nhiệm không vượt quá</w:t>
       </w:r>
       <w:r>
-        <w:rPr>
-          <w:rFonts w:ascii="Liberation Sans" w:hAnsi="Liberation Sans"/>
-          <w:b w:val="false"/>
-          <w:i w:val="false"/>
-          <w:caps w:val="false"/>
-          <w:smallCaps w:val="false"/>
-          <w:strike w:val="false"/>
-          <w:dstrike w:val="false"/>
-          <w:color w:val="000000"/>
-          <w:spacing w:val="0"/>
-          <w:sz w:val="24"/>
-          <w:szCs w:val="24"/>
-          <w:u w:val="none"/>
-          <w:effect w:val="none"/>
-        </w:rPr>
+        <w:rPr/>
       </w:r>
       <m:oMath xmlns:m="http://schemas.openxmlformats.org/officeDocument/2006/math"/>
     </w:p>
@@ -10387,6 +9829,8 @@
         <w:rPr>
           <w:rFonts w:ascii="Liberation Sans" w:hAnsi="Liberation Sans"/>
           <w:b/>
+          <w:b/>
+          <w:i w:val="false"/>
           <w:i w:val="false"/>
           <w:caps w:val="false"/>
           <w:smallCaps w:val="false"/>
@@ -10415,22 +9859,11 @@
       <w:pPr>
         <w:pStyle w:val="TextBody"/>
         <w:widowControl/>
-        <w:pBdr/>
         <w:bidi w:val="0"/>
         <w:spacing w:before="0" w:after="0"/>
         <w:ind w:start="0" w:end="0" w:hanging="0"/>
         <w:jc w:val="start"/>
-        <w:rPr>
-          <w:rFonts w:ascii="Liberation Sans" w:hAnsi="Liberation Sans"/>
-          <w:b w:val="false"/>
-          <w:i w:val="false"/>
-          <w:caps w:val="false"/>
-          <w:smallCaps w:val="false"/>
-          <w:color w:val="222222"/>
-          <w:spacing w:val="0"/>
-          <w:sz w:val="24"/>
-          <w:szCs w:val="24"/>
-        </w:rPr>
+        <w:rPr/>
       </w:pPr>
       <w:r>
         <w:rPr>
@@ -10469,17 +9902,7 @@
         <w:t xml:space="preserve">in ra số lượng cặp của vị trí </w:t>
       </w:r>
       <w:r>
-        <w:rPr>
-          <w:rFonts w:ascii="Liberation Sans" w:hAnsi="Liberation Sans"/>
-          <w:b w:val="false"/>
-          <w:i w:val="false"/>
-          <w:caps w:val="false"/>
-          <w:smallCaps w:val="false"/>
-          <w:color w:val="222222"/>
-          <w:spacing w:val="0"/>
-          <w:sz w:val="24"/>
-          <w:szCs w:val="24"/>
-        </w:rPr>
+        <w:rPr/>
       </w:r>
       <m:oMath xmlns:m="http://schemas.openxmlformats.org/officeDocument/2006/math">
         <m:d>
@@ -10518,17 +9941,7 @@
         <w:t xml:space="preserve">mà </w:t>
       </w:r>
       <w:r>
-        <w:rPr>
-          <w:rFonts w:ascii="Liberation Sans" w:hAnsi="Liberation Sans"/>
-          <w:b w:val="false"/>
-          <w:i w:val="false"/>
-          <w:caps w:val="false"/>
-          <w:smallCaps w:val="false"/>
-          <w:color w:val="000000"/>
-          <w:spacing w:val="0"/>
-          <w:sz w:val="24"/>
-          <w:szCs w:val="24"/>
-        </w:rPr>
+        <w:rPr/>
       </w:r>
       <m:oMath xmlns:m="http://schemas.openxmlformats.org/officeDocument/2006/math">
         <m:r>
@@ -10556,17 +9969,7 @@
         <w:t xml:space="preserve">và </w:t>
       </w:r>
       <w:r>
-        <w:rPr>
-          <w:rFonts w:ascii="Liberation Sans" w:hAnsi="Liberation Sans"/>
-          <w:b w:val="false"/>
-          <w:i w:val="false"/>
-          <w:caps w:val="false"/>
-          <w:smallCaps w:val="false"/>
-          <w:color w:val="000000"/>
-          <w:spacing w:val="0"/>
-          <w:sz w:val="24"/>
-          <w:szCs w:val="24"/>
-        </w:rPr>
+        <w:rPr/>
       </w:r>
       <m:oMath xmlns:m="http://schemas.openxmlformats.org/officeDocument/2006/math">
         <m:sSub>
@@ -10621,6 +10024,8 @@
         <w:rPr>
           <w:rFonts w:ascii="Liberation Sans" w:hAnsi="Liberation Sans"/>
           <w:b/>
+          <w:b/>
+          <w:i w:val="false"/>
           <w:i w:val="false"/>
           <w:caps w:val="false"/>
           <w:smallCaps w:val="false"/>
@@ -10655,7 +10060,14 @@
         <w:jc w:val="start"/>
         <w:rPr>
           <w:rFonts w:ascii="Liberation Sans" w:hAnsi="Liberation Sans"/>
-          <w:color w:val="222222"/>
+          <w:b/>
+          <w:b/>
+          <w:i w:val="false"/>
+          <w:i w:val="false"/>
+          <w:caps w:val="false"/>
+          <w:smallCaps w:val="false"/>
+          <w:color w:val="222222"/>
+          <w:spacing w:val="0"/>
           <w:sz w:val="24"/>
           <w:szCs w:val="24"/>
           <w:bdr w:val="single" w:sz="2" w:space="1" w:color="888888"/>
@@ -10689,6 +10101,8 @@
         <w:rPr>
           <w:rFonts w:ascii="Liberation Sans" w:hAnsi="Liberation Sans"/>
           <w:b w:val="false"/>
+          <w:b w:val="false"/>
+          <w:i w:val="false"/>
           <w:i w:val="false"/>
           <w:caps w:val="false"/>
           <w:smallCaps w:val="false"/>
@@ -10728,6 +10142,8 @@
         <w:rPr>
           <w:rFonts w:ascii="Liberation Sans" w:hAnsi="Liberation Sans"/>
           <w:b w:val="false"/>
+          <w:b w:val="false"/>
+          <w:i w:val="false"/>
           <w:i w:val="false"/>
           <w:caps w:val="false"/>
           <w:smallCaps w:val="false"/>
@@ -10765,6 +10181,8 @@
         <w:rPr>
           <w:rFonts w:ascii="Liberation Sans" w:hAnsi="Liberation Sans"/>
           <w:b w:val="false"/>
+          <w:b w:val="false"/>
+          <w:i w:val="false"/>
           <w:i w:val="false"/>
           <w:caps w:val="false"/>
           <w:smallCaps w:val="false"/>
@@ -10802,6 +10220,8 @@
         <w:rPr>
           <w:rFonts w:ascii="Liberation Sans" w:hAnsi="Liberation Sans"/>
           <w:b w:val="false"/>
+          <w:b w:val="false"/>
+          <w:i w:val="false"/>
           <w:i w:val="false"/>
           <w:caps w:val="false"/>
           <w:smallCaps w:val="false"/>
@@ -10839,6 +10259,8 @@
         <w:rPr>
           <w:rFonts w:ascii="Liberation Sans" w:hAnsi="Liberation Sans"/>
           <w:b w:val="false"/>
+          <w:b w:val="false"/>
+          <w:i w:val="false"/>
           <w:i w:val="false"/>
           <w:caps w:val="false"/>
           <w:smallCaps w:val="false"/>
@@ -10876,6 +10298,8 @@
         <w:rPr>
           <w:rFonts w:ascii="Liberation Sans" w:hAnsi="Liberation Sans"/>
           <w:b w:val="false"/>
+          <w:b w:val="false"/>
+          <w:i w:val="false"/>
           <w:i w:val="false"/>
           <w:caps w:val="false"/>
           <w:smallCaps w:val="false"/>
@@ -10913,6 +10337,8 @@
         <w:rPr>
           <w:rFonts w:ascii="Liberation Sans" w:hAnsi="Liberation Sans"/>
           <w:b w:val="false"/>
+          <w:b w:val="false"/>
+          <w:i w:val="false"/>
           <w:i w:val="false"/>
           <w:caps w:val="false"/>
           <w:smallCaps w:val="false"/>
@@ -10949,7 +10375,14 @@
         <w:jc w:val="start"/>
         <w:rPr>
           <w:rFonts w:ascii="Liberation Sans" w:hAnsi="Liberation Sans"/>
-          <w:color w:val="222222"/>
+          <w:b/>
+          <w:b/>
+          <w:i w:val="false"/>
+          <w:i w:val="false"/>
+          <w:caps w:val="false"/>
+          <w:smallCaps w:val="false"/>
+          <w:color w:val="222222"/>
+          <w:spacing w:val="0"/>
           <w:sz w:val="24"/>
           <w:szCs w:val="24"/>
           <w:bdr w:val="single" w:sz="2" w:space="1" w:color="888888"/>
@@ -10983,6 +10416,8 @@
         <w:rPr>
           <w:rFonts w:ascii="Liberation Sans" w:hAnsi="Liberation Sans"/>
           <w:b w:val="false"/>
+          <w:b w:val="false"/>
+          <w:i w:val="false"/>
           <w:i w:val="false"/>
           <w:caps w:val="false"/>
           <w:smallCaps w:val="false"/>
@@ -11022,6 +10457,8 @@
         <w:rPr>
           <w:rFonts w:ascii="Liberation Sans" w:hAnsi="Liberation Sans"/>
           <w:b w:val="false"/>
+          <w:b w:val="false"/>
+          <w:i w:val="false"/>
           <w:i w:val="false"/>
           <w:caps w:val="false"/>
           <w:smallCaps w:val="false"/>
@@ -11059,6 +10496,8 @@
         <w:rPr>
           <w:rFonts w:ascii="Liberation Sans" w:hAnsi="Liberation Sans"/>
           <w:b w:val="false"/>
+          <w:b w:val="false"/>
+          <w:i w:val="false"/>
           <w:i w:val="false"/>
           <w:caps w:val="false"/>
           <w:smallCaps w:val="false"/>
@@ -11096,6 +10535,8 @@
         <w:rPr>
           <w:rFonts w:ascii="Liberation Sans" w:hAnsi="Liberation Sans"/>
           <w:b/>
+          <w:b/>
+          <w:i w:val="false"/>
           <w:i w:val="false"/>
           <w:caps w:val="false"/>
           <w:smallCaps w:val="false"/>
@@ -11128,17 +10569,7 @@
         <w:spacing w:before="0" w:after="0"/>
         <w:ind w:start="0" w:end="0" w:hanging="0"/>
         <w:jc w:val="start"/>
-        <w:rPr>
-          <w:rFonts w:ascii="Liberation Sans" w:hAnsi="Liberation Sans"/>
-          <w:b w:val="false"/>
-          <w:i w:val="false"/>
-          <w:caps w:val="false"/>
-          <w:smallCaps w:val="false"/>
-          <w:color w:val="222222"/>
-          <w:spacing w:val="0"/>
-          <w:sz w:val="24"/>
-          <w:szCs w:val="24"/>
-        </w:rPr>
+        <w:rPr/>
       </w:pPr>
       <w:r>
         <w:rPr>
@@ -11202,17 +10633,7 @@
         <w:t xml:space="preserve">và </w:t>
       </w:r>
       <w:r>
-        <w:rPr>
-          <w:rFonts w:ascii="Liberation Sans" w:hAnsi="Liberation Sans"/>
-          <w:b w:val="false"/>
-          <w:i w:val="false"/>
-          <w:caps w:val="false"/>
-          <w:smallCaps w:val="false"/>
-          <w:color w:val="000000"/>
-          <w:spacing w:val="0"/>
-          <w:sz w:val="24"/>
-          <w:szCs w:val="24"/>
-        </w:rPr>
+        <w:rPr/>
       </w:r>
       <m:oMath xmlns:m="http://schemas.openxmlformats.org/officeDocument/2006/math">
         <m:sSub>
@@ -11262,31 +10683,20 @@
           <w:type w:val="continuous"/>
           <w:pgSz w:w="11906" w:h="16838"/>
           <w:pgMar w:left="1134" w:right="1134" w:header="0" w:top="1134" w:footer="0" w:bottom="1134" w:gutter="0"/>
-          <w:pgNumType w:fmt="decimal"/>
           <w:formProt w:val="false"/>
           <w:textDirection w:val="lrTb"/>
+          <w:docGrid w:type="default" w:linePitch="100" w:charSpace="0"/>
         </w:sectPr>
       </w:pPr>
     </w:p>
     <w:p>
       <w:pPr>
         <w:pStyle w:val="TextBody"/>
-        <w:pBdr/>
         <w:bidi w:val="0"/>
         <w:spacing w:lineRule="atLeast" w:line="315" w:before="0" w:after="0"/>
         <w:ind w:start="0" w:end="0" w:hanging="0"/>
         <w:jc w:val="start"/>
-        <w:rPr>
-          <w:rFonts w:ascii="Liberation Sans" w:hAnsi="Liberation Sans"/>
-          <w:b w:val="false"/>
-          <w:i w:val="false"/>
-          <w:caps w:val="false"/>
-          <w:smallCaps w:val="false"/>
-          <w:color w:val="222222"/>
-          <w:spacing w:val="0"/>
-          <w:sz w:val="24"/>
-          <w:szCs w:val="24"/>
-        </w:rPr>
+        <w:rPr/>
       </w:pPr>
       <w:r>
         <w:rPr>
@@ -11431,7 +10841,6 @@
     <w:p>
       <w:pPr>
         <w:pStyle w:val="TextBody"/>
-        <w:pBdr/>
         <w:bidi w:val="0"/>
         <w:spacing w:lineRule="atLeast" w:line="315" w:before="0" w:after="0"/>
         <w:ind w:start="0" w:end="0" w:hanging="0"/>
@@ -11439,6 +10848,8 @@
         <w:rPr>
           <w:rFonts w:ascii="Liberation Sans" w:hAnsi="Liberation Sans"/>
           <w:b w:val="false"/>
+          <w:b w:val="false"/>
+          <w:i w:val="false"/>
           <w:i w:val="false"/>
           <w:caps w:val="false"/>
           <w:smallCaps w:val="false"/>
@@ -11854,66 +11265,13 @@
         <w:t>.</w:t>
       </w:r>
     </w:p>
-    <w:p>
-      <w:pPr>
-        <w:sectPr>
-          <w:type w:val="continuous"/>
-          <w:pgSz w:w="11906" w:h="16838"/>
-          <w:pgMar w:left="1134" w:right="1134" w:header="0" w:top="1134" w:footer="0" w:bottom="1134" w:gutter="0"/>
-          <w:formProt w:val="false"/>
-          <w:textDirection w:val="lrTb"/>
-        </w:sectPr>
-      </w:pPr>
-    </w:p>
-    <w:p>
-      <w:pPr>
-        <w:pStyle w:val="Normal"/>
-        <w:bidi w:val="0"/>
-        <w:jc w:val="start"/>
-        <w:rPr>
-          <w:rFonts w:ascii="Liberation Sans" w:hAnsi="Liberation Sans"/>
-          <w:sz w:val="24"/>
-          <w:szCs w:val="24"/>
-        </w:rPr>
-      </w:pPr>
-      <w:r>
-        <w:rPr>
-          <w:rFonts w:ascii="Liberation Sans" w:hAnsi="Liberation Sans"/>
-          <w:sz w:val="24"/>
-          <w:szCs w:val="24"/>
-        </w:rPr>
-        <w:br/>
-      </w:r>
-    </w:p>
-    <w:p>
-      <w:pPr>
-        <w:pStyle w:val="Normal"/>
-        <w:bidi w:val="0"/>
-        <w:jc w:val="start"/>
-        <w:rPr>
-          <w:b w:val="false"/>
-          <w:i w:val="false"/>
-          <w:caps w:val="false"/>
-          <w:smallCaps w:val="false"/>
-          <w:color w:val="000000"/>
-          <w:spacing w:val="0"/>
-        </w:rPr>
-      </w:pPr>
-      <w:r>
-        <w:rPr>
-          <w:rFonts w:ascii="Liberation Sans" w:hAnsi="Liberation Sans"/>
-          <w:sz w:val="24"/>
-          <w:szCs w:val="24"/>
-        </w:rPr>
-      </w:r>
-    </w:p>
     <w:sectPr>
       <w:type w:val="continuous"/>
       <w:pgSz w:w="11906" w:h="16838"/>
       <w:pgMar w:left="1134" w:right="1134" w:header="0" w:top="1134" w:footer="0" w:bottom="1134" w:gutter="0"/>
-      <w:pgNumType w:fmt="decimal"/>
       <w:formProt w:val="false"/>
       <w:textDirection w:val="lrTb"/>
+      <w:docGrid w:type="default" w:linePitch="100" w:charSpace="0"/>
     </w:sectPr>
   </w:body>
 </w:document>
@@ -13595,14 +12953,12 @@
       <w:rPr>
         <w:rFonts w:ascii="Liberation Serif" w:hAnsi="Liberation Serif" w:eastAsia="Noto Serif CJK SC" w:cs="Lohit Devanagari"/>
         <w:kern w:val="2"/>
-        <w:sz w:val="24"/>
         <w:szCs w:val="24"/>
         <w:lang w:val="en-US" w:eastAsia="zh-CN" w:bidi="hi-IN"/>
       </w:rPr>
     </w:rPrDefault>
     <w:pPrDefault>
       <w:pPr>
-        <w:widowControl/>
         <w:suppressAutoHyphens w:val="true"/>
       </w:pPr>
     </w:pPrDefault>
@@ -13612,7 +12968,13 @@
     <w:qFormat/>
     <w:pPr>
       <w:widowControl/>
+      <w:suppressAutoHyphens w:val="true"/>
+      <w:kinsoku w:val="true"/>
+      <w:overflowPunct w:val="true"/>
+      <w:autoSpaceDE w:val="true"/>
       <w:bidi w:val="0"/>
+      <w:spacing w:before="0" w:after="0"/>
+      <w:jc w:val="start"/>
     </w:pPr>
     <w:rPr>
       <w:rFonts w:ascii="Liberation Serif" w:hAnsi="Liberation Serif" w:eastAsia="Noto Serif CJK SC" w:cs="Lohit Devanagari"/>
@@ -13629,6 +12991,10 @@
     <w:next w:val="TextBody"/>
     <w:qFormat/>
     <w:pPr>
+      <w:numPr>
+        <w:ilvl w:val="1"/>
+        <w:numId w:val="1"/>
+      </w:numPr>
       <w:spacing w:before="200" w:after="120"/>
       <w:outlineLvl w:val="1"/>
     </w:pPr>
@@ -13646,6 +13012,10 @@
     <w:next w:val="TextBody"/>
     <w:qFormat/>
     <w:pPr>
+      <w:numPr>
+        <w:ilvl w:val="3"/>
+        <w:numId w:val="1"/>
+      </w:numPr>
       <w:spacing w:before="120" w:after="120"/>
       <w:outlineLvl w:val="3"/>
     </w:pPr>
@@ -13767,5 +13137,14 @@
       <w:szCs w:val="12"/>
     </w:rPr>
   </w:style>
+  <w:style w:type="paragraph" w:styleId="TableContents">
+    <w:name w:val="Table Contents"/>
+    <w:basedOn w:val="Normal"/>
+    <w:qFormat/>
+    <w:pPr>
+      <w:suppressLineNumbers/>
+    </w:pPr>
+    <w:rPr/>
+  </w:style>
 </w:styles>
 </file>
</xml_diff>